<commit_message>
Cambios en top barCorrecion en expedientes anexos
</commit_message>
<xml_diff>
--- a/storage/app/templates/Anexo30/Expediente/FORMATO PARA CONTRATO DE PRESTACIÓN DE SERVICIOS DE INSPECCIÓN DE LOS ANEXOS 30 Y 31 RESOLUCIÓN MISCELÁNEA FISCAL PARA 2024.docx
+++ b/storage/app/templates/Anexo30/Expediente/FORMATO PARA CONTRATO DE PRESTACIÓN DE SERVICIOS DE INSPECCIÓN DE LOS ANEXOS 30 Y 31 RESOLUCIÓN MISCELÁNEA FISCAL PARA 2024.docx
@@ -1,6 +1,6 @@
 
 <file path=word/document.xml><?xml version="1.0" encoding="utf-8"?>
-<w:document xmlns:wpc="http://schemas.microsoft.com/office/word/2010/wordprocessingCanvas" xmlns:cx="http://schemas.microsoft.com/office/drawing/2014/chartex" xmlns:cx1="http://schemas.microsoft.com/office/drawing/2015/9/8/chartex" xmlns:cx2="http://schemas.microsoft.com/office/drawing/2015/10/21/chartex" xmlns:cx3="http://schemas.microsoft.com/office/drawing/2016/5/9/chartex" xmlns:cx4="http://schemas.microsoft.com/office/drawing/2016/5/10/chartex" xmlns:cx5="http://schemas.microsoft.com/office/drawing/2016/5/11/chartex" xmlns:cx6="http://schemas.microsoft.com/office/drawing/2016/5/12/chartex" xmlns:cx7="http://schemas.microsoft.com/office/drawing/2016/5/13/chartex" xmlns:cx8="http://schemas.microsoft.com/office/drawing/2016/5/14/chartex" xmlns:mc="http://schemas.openxmlformats.org/markup-compatibility/2006" xmlns:aink="http://schemas.microsoft.com/office/drawing/2016/ink" xmlns:am3d="http://schemas.microsoft.com/office/drawing/2017/model3d" xmlns:o="urn:schemas-microsoft-com:office:office" xmlns:oel="http://schemas.microsoft.com/office/2019/extlst" xmlns:r="http://schemas.openxmlformats.org/officeDocument/2006/relationships" xmlns:m="http://schemas.openxmlformats.org/officeDocument/2006/math" xmlns:v="urn:schemas-microsoft-com:vml" xmlns:wp14="http://schemas.microsoft.com/office/word/2010/wordprocessingDrawing" xmlns:wp="http://schemas.openxmlformats.org/drawingml/2006/wordprocessingDrawing" xmlns:w10="urn:schemas-microsoft-com:office:word" xmlns:w="http://schemas.openxmlformats.org/wordprocessingml/2006/main" xmlns:w14="http://schemas.microsoft.com/office/word/2010/wordml" xmlns:w15="http://schemas.microsoft.com/office/word/2012/wordml" xmlns:w16cex="http://schemas.microsoft.com/office/word/2018/wordml/cex" xmlns:w16cid="http://schemas.microsoft.com/office/word/2016/wordml/cid" xmlns:w16="http://schemas.microsoft.com/office/word/2018/wordml" xmlns:w16sdtdh="http://schemas.microsoft.com/office/word/2020/wordml/sdtdatahash" xmlns:w16se="http://schemas.microsoft.com/office/word/2015/wordml/symex" xmlns:wpg="http://schemas.microsoft.com/office/word/2010/wordprocessingGroup" xmlns:wpi="http://schemas.microsoft.com/office/word/2010/wordprocessingInk" xmlns:wne="http://schemas.microsoft.com/office/word/2006/wordml" xmlns:wps="http://schemas.microsoft.com/office/word/2010/wordprocessingShape" mc:Ignorable="w14 w15 w16se w16cid w16 w16cex w16sdtdh wp14">
+<w:document xmlns:wpc="http://schemas.microsoft.com/office/word/2010/wordprocessingCanvas" xmlns:cx="http://schemas.microsoft.com/office/drawing/2014/chartex" xmlns:cx1="http://schemas.microsoft.com/office/drawing/2015/9/8/chartex" xmlns:cx2="http://schemas.microsoft.com/office/drawing/2015/10/21/chartex" xmlns:cx3="http://schemas.microsoft.com/office/drawing/2016/5/9/chartex" xmlns:cx4="http://schemas.microsoft.com/office/drawing/2016/5/10/chartex" xmlns:cx5="http://schemas.microsoft.com/office/drawing/2016/5/11/chartex" xmlns:cx6="http://schemas.microsoft.com/office/drawing/2016/5/12/chartex" xmlns:cx7="http://schemas.microsoft.com/office/drawing/2016/5/13/chartex" xmlns:cx8="http://schemas.microsoft.com/office/drawing/2016/5/14/chartex" xmlns:mc="http://schemas.openxmlformats.org/markup-compatibility/2006" xmlns:aink="http://schemas.microsoft.com/office/drawing/2016/ink" xmlns:am3d="http://schemas.microsoft.com/office/drawing/2017/model3d" xmlns:o="urn:schemas-microsoft-com:office:office" xmlns:oel="http://schemas.microsoft.com/office/2019/extlst" xmlns:r="http://schemas.openxmlformats.org/officeDocument/2006/relationships" xmlns:m="http://schemas.openxmlformats.org/officeDocument/2006/math" xmlns:v="urn:schemas-microsoft-com:vml" xmlns:wp14="http://schemas.microsoft.com/office/word/2010/wordprocessingDrawing" xmlns:wp="http://schemas.openxmlformats.org/drawingml/2006/wordprocessingDrawing" xmlns:w10="urn:schemas-microsoft-com:office:word" xmlns:w="http://schemas.openxmlformats.org/wordprocessingml/2006/main" xmlns:w14="http://schemas.microsoft.com/office/word/2010/wordml" xmlns:w15="http://schemas.microsoft.com/office/word/2012/wordml" xmlns:w16cex="http://schemas.microsoft.com/office/word/2018/wordml/cex" xmlns:w16cid="http://schemas.microsoft.com/office/word/2016/wordml/cid" xmlns:w16="http://schemas.microsoft.com/office/word/2018/wordml" xmlns:w16du="http://schemas.microsoft.com/office/word/2023/wordml/word16du" xmlns:w16sdtdh="http://schemas.microsoft.com/office/word/2020/wordml/sdtdatahash" xmlns:w16se="http://schemas.microsoft.com/office/word/2015/wordml/symex" xmlns:wpg="http://schemas.microsoft.com/office/word/2010/wordprocessingGroup" xmlns:wpi="http://schemas.microsoft.com/office/word/2010/wordprocessingInk" xmlns:wne="http://schemas.microsoft.com/office/word/2006/wordml" xmlns:wps="http://schemas.microsoft.com/office/word/2010/wordprocessingShape" mc:Ignorable="w14 w15 w16se w16cid w16 w16cex w16sdtdh w16du wp14">
   <w:body>
     <w:p>
       <w:pPr>
@@ -3770,7 +3770,39 @@
         <w:rPr>
           <w:bCs/>
         </w:rPr>
-        <w:t xml:space="preserve"> (Quince mil pesos 00/100 M.N. ) con un I.V.A de $ </w:t>
+        <w:t xml:space="preserve"> (</w:t>
+      </w:r>
+      <w:r>
+        <w:rPr>
+          <w:bCs/>
+        </w:rPr>
+        <w:t>${</w:t>
+      </w:r>
+      <w:proofErr w:type="spellStart"/>
+      <w:r>
+        <w:rPr>
+          <w:bCs/>
+        </w:rPr>
+        <w:t>cantidad_letras</w:t>
+      </w:r>
+      <w:proofErr w:type="spellEnd"/>
+      <w:r>
+        <w:rPr>
+          <w:bCs/>
+        </w:rPr>
+        <w:t>}</w:t>
+      </w:r>
+      <w:r>
+        <w:rPr>
+          <w:bCs/>
+        </w:rPr>
+        <w:t xml:space="preserve"> </w:t>
+      </w:r>
+      <w:r>
+        <w:rPr>
+          <w:bCs/>
+        </w:rPr>
+        <w:t xml:space="preserve">pesos 00/100 M.N. ) con un I.V.A de $ </w:t>
       </w:r>
       <w:r>
         <w:rPr>
@@ -3800,7 +3832,39 @@
         <w:rPr>
           <w:bCs/>
         </w:rPr>
-        <w:t xml:space="preserve"> (Dos mil cuatrocientos pesos 00/100 M.N.) haciendo un  monto total de $</w:t>
+        <w:t xml:space="preserve"> (</w:t>
+      </w:r>
+      <w:r>
+        <w:rPr>
+          <w:bCs/>
+        </w:rPr>
+        <w:t>${</w:t>
+      </w:r>
+      <w:proofErr w:type="spellStart"/>
+      <w:r>
+        <w:rPr>
+          <w:bCs/>
+        </w:rPr>
+        <w:t>iva_letras</w:t>
+      </w:r>
+      <w:proofErr w:type="spellEnd"/>
+      <w:r>
+        <w:rPr>
+          <w:bCs/>
+        </w:rPr>
+        <w:t>}</w:t>
+      </w:r>
+      <w:r>
+        <w:rPr>
+          <w:bCs/>
+        </w:rPr>
+        <w:t xml:space="preserve"> </w:t>
+      </w:r>
+      <w:r>
+        <w:rPr>
+          <w:bCs/>
+        </w:rPr>
+        <w:t>pesos 00/100 M.N.) haciendo un  monto total de $</w:t>
       </w:r>
       <w:r>
         <w:rPr>
@@ -3842,7 +3906,39 @@
         <w:rPr>
           <w:bCs/>
         </w:rPr>
-        <w:t xml:space="preserve"> (Diecisiete mil cuatrocientos pesos 00/100 M.N.), el 50% equivalente a la cantidad de $</w:t>
+        <w:t xml:space="preserve"> (</w:t>
+      </w:r>
+      <w:r>
+        <w:rPr>
+          <w:bCs/>
+        </w:rPr>
+        <w:t>${</w:t>
+      </w:r>
+      <w:proofErr w:type="spellStart"/>
+      <w:r>
+        <w:rPr>
+          <w:bCs/>
+        </w:rPr>
+        <w:t>total_letras</w:t>
+      </w:r>
+      <w:proofErr w:type="spellEnd"/>
+      <w:r>
+        <w:rPr>
+          <w:bCs/>
+        </w:rPr>
+        <w:t>}</w:t>
+      </w:r>
+      <w:r>
+        <w:rPr>
+          <w:bCs/>
+        </w:rPr>
+        <w:t xml:space="preserve"> </w:t>
+      </w:r>
+      <w:r>
+        <w:rPr>
+          <w:bCs/>
+        </w:rPr>
+        <w:t xml:space="preserve"> pesos 00/100 M.N.), el 50% equivalente a la cantidad de $</w:t>
       </w:r>
       <w:r>
         <w:rPr>
@@ -3884,7 +3980,39 @@
         <w:rPr>
           <w:bCs/>
         </w:rPr>
-        <w:t xml:space="preserve"> (Ocho mil setecientos pesos 00/100 M.N.) deberá cubrirlo al momento de la firma del presente contrato; y el 50%  restante equivalente a la cantidad de </w:t>
+        <w:t xml:space="preserve"> (</w:t>
+      </w:r>
+      <w:r>
+        <w:rPr>
+          <w:bCs/>
+        </w:rPr>
+        <w:t>${</w:t>
+      </w:r>
+      <w:proofErr w:type="spellStart"/>
+      <w:r>
+        <w:rPr>
+          <w:bCs/>
+        </w:rPr>
+        <w:t>total_mitad_letras</w:t>
+      </w:r>
+      <w:proofErr w:type="spellEnd"/>
+      <w:r>
+        <w:rPr>
+          <w:bCs/>
+        </w:rPr>
+        <w:t>}</w:t>
+      </w:r>
+      <w:r>
+        <w:rPr>
+          <w:bCs/>
+        </w:rPr>
+        <w:t xml:space="preserve"> </w:t>
+      </w:r>
+      <w:r>
+        <w:rPr>
+          <w:bCs/>
+        </w:rPr>
+        <w:t xml:space="preserve">pesos 00/100 M.N.) deberá cubrirlo al momento de la firma del presente contrato; y el 50%  restante equivalente a la cantidad de </w:t>
       </w:r>
       <w:r>
         <w:rPr>
@@ -3932,7 +4060,39 @@
         <w:rPr>
           <w:bCs/>
         </w:rPr>
-        <w:t xml:space="preserve"> (Ocho mil setecientos pesos 00/100 M.N.) al término del servicio y previo al momento de recibir el Certificado de Conformidad por LA UNIDAD. LA UNIDAD se obliga a expedir la factura o comprobante de pago por los trabajos efectuados.</w:t>
+        <w:t xml:space="preserve"> (</w:t>
+      </w:r>
+      <w:r>
+        <w:rPr>
+          <w:bCs/>
+        </w:rPr>
+        <w:t>${</w:t>
+      </w:r>
+      <w:proofErr w:type="spellStart"/>
+      <w:r>
+        <w:rPr>
+          <w:bCs/>
+        </w:rPr>
+        <w:t>total_restante_letras</w:t>
+      </w:r>
+      <w:proofErr w:type="spellEnd"/>
+      <w:r>
+        <w:rPr>
+          <w:bCs/>
+        </w:rPr>
+        <w:t>}</w:t>
+      </w:r>
+      <w:r>
+        <w:rPr>
+          <w:bCs/>
+        </w:rPr>
+        <w:t xml:space="preserve"> </w:t>
+      </w:r>
+      <w:r>
+        <w:rPr>
+          <w:bCs/>
+        </w:rPr>
+        <w:t>pesos 00/100 M.N.) al término del servicio y previo al momento de recibir el Certificado de Conformidad por LA UNIDAD. LA UNIDAD se obliga a expedir la factura o comprobante de pago por los trabajos efectuados.</w:t>
       </w:r>
     </w:p>
     <w:p>
@@ -5582,7 +5742,47 @@
         <w:rPr>
           <w:u w:val="single"/>
         </w:rPr>
-        <w:tab/>
+        <w:t xml:space="preserve">Oaxaca de </w:t>
+      </w:r>
+      <w:proofErr w:type="spellStart"/>
+      <w:r>
+        <w:rPr>
+          <w:u w:val="single"/>
+        </w:rPr>
+        <w:t>Juarez</w:t>
+      </w:r>
+      <w:proofErr w:type="spellEnd"/>
+      <w:r>
+        <w:rPr>
+          <w:u w:val="single"/>
+        </w:rPr>
+        <w:t>,</w:t>
+      </w:r>
+      <w:r>
+        <w:rPr>
+          <w:u w:val="single"/>
+        </w:rPr>
+        <w:t xml:space="preserve"> con fecha</w:t>
+      </w:r>
+      <w:r>
+        <w:rPr>
+          <w:u w:val="single"/>
+        </w:rPr>
+        <w:t xml:space="preserve"> ${</w:t>
+      </w:r>
+      <w:proofErr w:type="spellStart"/>
+      <w:r>
+        <w:rPr>
+          <w:u w:val="single"/>
+        </w:rPr>
+        <w:t>fecha_completa</w:t>
+      </w:r>
+      <w:proofErr w:type="spellEnd"/>
+      <w:r>
+        <w:rPr>
+          <w:u w:val="single"/>
+        </w:rPr>
+        <w:t>}.</w:t>
       </w:r>
       <w:r>
         <w:rPr>
@@ -6535,7 +6735,7 @@
 </file>
 
 <file path=word/endnotes.xml><?xml version="1.0" encoding="utf-8"?>
-<w:endnotes xmlns:wpc="http://schemas.microsoft.com/office/word/2010/wordprocessingCanvas" xmlns:cx="http://schemas.microsoft.com/office/drawing/2014/chartex" xmlns:cx1="http://schemas.microsoft.com/office/drawing/2015/9/8/chartex" xmlns:cx2="http://schemas.microsoft.com/office/drawing/2015/10/21/chartex" xmlns:cx3="http://schemas.microsoft.com/office/drawing/2016/5/9/chartex" xmlns:cx4="http://schemas.microsoft.com/office/drawing/2016/5/10/chartex" xmlns:cx5="http://schemas.microsoft.com/office/drawing/2016/5/11/chartex" xmlns:cx6="http://schemas.microsoft.com/office/drawing/2016/5/12/chartex" xmlns:cx7="http://schemas.microsoft.com/office/drawing/2016/5/13/chartex" xmlns:cx8="http://schemas.microsoft.com/office/drawing/2016/5/14/chartex" xmlns:mc="http://schemas.openxmlformats.org/markup-compatibility/2006" xmlns:aink="http://schemas.microsoft.com/office/drawing/2016/ink" xmlns:am3d="http://schemas.microsoft.com/office/drawing/2017/model3d" xmlns:o="urn:schemas-microsoft-com:office:office" xmlns:oel="http://schemas.microsoft.com/office/2019/extlst" xmlns:r="http://schemas.openxmlformats.org/officeDocument/2006/relationships" xmlns:m="http://schemas.openxmlformats.org/officeDocument/2006/math" xmlns:v="urn:schemas-microsoft-com:vml" xmlns:wp14="http://schemas.microsoft.com/office/word/2010/wordprocessingDrawing" xmlns:wp="http://schemas.openxmlformats.org/drawingml/2006/wordprocessingDrawing" xmlns:w10="urn:schemas-microsoft-com:office:word" xmlns:w="http://schemas.openxmlformats.org/wordprocessingml/2006/main" xmlns:w14="http://schemas.microsoft.com/office/word/2010/wordml" xmlns:w15="http://schemas.microsoft.com/office/word/2012/wordml" xmlns:w16cex="http://schemas.microsoft.com/office/word/2018/wordml/cex" xmlns:w16cid="http://schemas.microsoft.com/office/word/2016/wordml/cid" xmlns:w16="http://schemas.microsoft.com/office/word/2018/wordml" xmlns:w16sdtdh="http://schemas.microsoft.com/office/word/2020/wordml/sdtdatahash" xmlns:w16se="http://schemas.microsoft.com/office/word/2015/wordml/symex" xmlns:wpg="http://schemas.microsoft.com/office/word/2010/wordprocessingGroup" xmlns:wpi="http://schemas.microsoft.com/office/word/2010/wordprocessingInk" xmlns:wne="http://schemas.microsoft.com/office/word/2006/wordml" xmlns:wps="http://schemas.microsoft.com/office/word/2010/wordprocessingShape" mc:Ignorable="w14 w15 w16se w16cid w16 w16cex w16sdtdh wp14">
+<w:endnotes xmlns:wpc="http://schemas.microsoft.com/office/word/2010/wordprocessingCanvas" xmlns:cx="http://schemas.microsoft.com/office/drawing/2014/chartex" xmlns:cx1="http://schemas.microsoft.com/office/drawing/2015/9/8/chartex" xmlns:cx2="http://schemas.microsoft.com/office/drawing/2015/10/21/chartex" xmlns:cx3="http://schemas.microsoft.com/office/drawing/2016/5/9/chartex" xmlns:cx4="http://schemas.microsoft.com/office/drawing/2016/5/10/chartex" xmlns:cx5="http://schemas.microsoft.com/office/drawing/2016/5/11/chartex" xmlns:cx6="http://schemas.microsoft.com/office/drawing/2016/5/12/chartex" xmlns:cx7="http://schemas.microsoft.com/office/drawing/2016/5/13/chartex" xmlns:cx8="http://schemas.microsoft.com/office/drawing/2016/5/14/chartex" xmlns:mc="http://schemas.openxmlformats.org/markup-compatibility/2006" xmlns:aink="http://schemas.microsoft.com/office/drawing/2016/ink" xmlns:am3d="http://schemas.microsoft.com/office/drawing/2017/model3d" xmlns:o="urn:schemas-microsoft-com:office:office" xmlns:oel="http://schemas.microsoft.com/office/2019/extlst" xmlns:r="http://schemas.openxmlformats.org/officeDocument/2006/relationships" xmlns:m="http://schemas.openxmlformats.org/officeDocument/2006/math" xmlns:v="urn:schemas-microsoft-com:vml" xmlns:wp14="http://schemas.microsoft.com/office/word/2010/wordprocessingDrawing" xmlns:wp="http://schemas.openxmlformats.org/drawingml/2006/wordprocessingDrawing" xmlns:w10="urn:schemas-microsoft-com:office:word" xmlns:w="http://schemas.openxmlformats.org/wordprocessingml/2006/main" xmlns:w14="http://schemas.microsoft.com/office/word/2010/wordml" xmlns:w15="http://schemas.microsoft.com/office/word/2012/wordml" xmlns:w16cex="http://schemas.microsoft.com/office/word/2018/wordml/cex" xmlns:w16cid="http://schemas.microsoft.com/office/word/2016/wordml/cid" xmlns:w16="http://schemas.microsoft.com/office/word/2018/wordml" xmlns:w16du="http://schemas.microsoft.com/office/word/2023/wordml/word16du" xmlns:w16sdtdh="http://schemas.microsoft.com/office/word/2020/wordml/sdtdatahash" xmlns:w16se="http://schemas.microsoft.com/office/word/2015/wordml/symex" xmlns:wpg="http://schemas.microsoft.com/office/word/2010/wordprocessingGroup" xmlns:wpi="http://schemas.microsoft.com/office/word/2010/wordprocessingInk" xmlns:wne="http://schemas.microsoft.com/office/word/2006/wordml" xmlns:wps="http://schemas.microsoft.com/office/word/2010/wordprocessingShape" mc:Ignorable="w14 w15 w16se w16cid w16 w16cex w16sdtdh w16du wp14">
   <w:endnote w:type="separator" w:id="-1">
     <w:p>
       <w:r>
@@ -6554,7 +6754,7 @@
 </file>
 
 <file path=word/footer1.xml><?xml version="1.0" encoding="utf-8"?>
-<w:ftr xmlns:wpc="http://schemas.microsoft.com/office/word/2010/wordprocessingCanvas" xmlns:cx="http://schemas.microsoft.com/office/drawing/2014/chartex" xmlns:cx1="http://schemas.microsoft.com/office/drawing/2015/9/8/chartex" xmlns:cx2="http://schemas.microsoft.com/office/drawing/2015/10/21/chartex" xmlns:cx3="http://schemas.microsoft.com/office/drawing/2016/5/9/chartex" xmlns:cx4="http://schemas.microsoft.com/office/drawing/2016/5/10/chartex" xmlns:cx5="http://schemas.microsoft.com/office/drawing/2016/5/11/chartex" xmlns:cx6="http://schemas.microsoft.com/office/drawing/2016/5/12/chartex" xmlns:cx7="http://schemas.microsoft.com/office/drawing/2016/5/13/chartex" xmlns:cx8="http://schemas.microsoft.com/office/drawing/2016/5/14/chartex" xmlns:mc="http://schemas.openxmlformats.org/markup-compatibility/2006" xmlns:aink="http://schemas.microsoft.com/office/drawing/2016/ink" xmlns:am3d="http://schemas.microsoft.com/office/drawing/2017/model3d" xmlns:o="urn:schemas-microsoft-com:office:office" xmlns:oel="http://schemas.microsoft.com/office/2019/extlst" xmlns:r="http://schemas.openxmlformats.org/officeDocument/2006/relationships" xmlns:m="http://schemas.openxmlformats.org/officeDocument/2006/math" xmlns:v="urn:schemas-microsoft-com:vml" xmlns:wp14="http://schemas.microsoft.com/office/word/2010/wordprocessingDrawing" xmlns:wp="http://schemas.openxmlformats.org/drawingml/2006/wordprocessingDrawing" xmlns:w10="urn:schemas-microsoft-com:office:word" xmlns:w="http://schemas.openxmlformats.org/wordprocessingml/2006/main" xmlns:w14="http://schemas.microsoft.com/office/word/2010/wordml" xmlns:w15="http://schemas.microsoft.com/office/word/2012/wordml" xmlns:w16cex="http://schemas.microsoft.com/office/word/2018/wordml/cex" xmlns:w16cid="http://schemas.microsoft.com/office/word/2016/wordml/cid" xmlns:w16="http://schemas.microsoft.com/office/word/2018/wordml" xmlns:w16sdtdh="http://schemas.microsoft.com/office/word/2020/wordml/sdtdatahash" xmlns:w16se="http://schemas.microsoft.com/office/word/2015/wordml/symex" xmlns:wpg="http://schemas.microsoft.com/office/word/2010/wordprocessingGroup" xmlns:wpi="http://schemas.microsoft.com/office/word/2010/wordprocessingInk" xmlns:wne="http://schemas.microsoft.com/office/word/2006/wordml" xmlns:wps="http://schemas.microsoft.com/office/word/2010/wordprocessingShape" mc:Ignorable="w14 w15 w16se w16cid w16 w16cex w16sdtdh wp14">
+<w:ftr xmlns:wpc="http://schemas.microsoft.com/office/word/2010/wordprocessingCanvas" xmlns:cx="http://schemas.microsoft.com/office/drawing/2014/chartex" xmlns:cx1="http://schemas.microsoft.com/office/drawing/2015/9/8/chartex" xmlns:cx2="http://schemas.microsoft.com/office/drawing/2015/10/21/chartex" xmlns:cx3="http://schemas.microsoft.com/office/drawing/2016/5/9/chartex" xmlns:cx4="http://schemas.microsoft.com/office/drawing/2016/5/10/chartex" xmlns:cx5="http://schemas.microsoft.com/office/drawing/2016/5/11/chartex" xmlns:cx6="http://schemas.microsoft.com/office/drawing/2016/5/12/chartex" xmlns:cx7="http://schemas.microsoft.com/office/drawing/2016/5/13/chartex" xmlns:cx8="http://schemas.microsoft.com/office/drawing/2016/5/14/chartex" xmlns:mc="http://schemas.openxmlformats.org/markup-compatibility/2006" xmlns:aink="http://schemas.microsoft.com/office/drawing/2016/ink" xmlns:am3d="http://schemas.microsoft.com/office/drawing/2017/model3d" xmlns:o="urn:schemas-microsoft-com:office:office" xmlns:oel="http://schemas.microsoft.com/office/2019/extlst" xmlns:r="http://schemas.openxmlformats.org/officeDocument/2006/relationships" xmlns:m="http://schemas.openxmlformats.org/officeDocument/2006/math" xmlns:v="urn:schemas-microsoft-com:vml" xmlns:wp14="http://schemas.microsoft.com/office/word/2010/wordprocessingDrawing" xmlns:wp="http://schemas.openxmlformats.org/drawingml/2006/wordprocessingDrawing" xmlns:w10="urn:schemas-microsoft-com:office:word" xmlns:w="http://schemas.openxmlformats.org/wordprocessingml/2006/main" xmlns:w14="http://schemas.microsoft.com/office/word/2010/wordml" xmlns:w15="http://schemas.microsoft.com/office/word/2012/wordml" xmlns:w16cex="http://schemas.microsoft.com/office/word/2018/wordml/cex" xmlns:w16cid="http://schemas.microsoft.com/office/word/2016/wordml/cid" xmlns:w16="http://schemas.microsoft.com/office/word/2018/wordml" xmlns:w16du="http://schemas.microsoft.com/office/word/2023/wordml/word16du" xmlns:w16sdtdh="http://schemas.microsoft.com/office/word/2020/wordml/sdtdatahash" xmlns:w16se="http://schemas.microsoft.com/office/word/2015/wordml/symex" xmlns:wpg="http://schemas.microsoft.com/office/word/2010/wordprocessingGroup" xmlns:wpi="http://schemas.microsoft.com/office/word/2010/wordprocessingInk" xmlns:wne="http://schemas.microsoft.com/office/word/2006/wordml" xmlns:wps="http://schemas.microsoft.com/office/word/2010/wordprocessingShape" mc:Ignorable="w14 w15 w16se w16cid w16 w16cex w16sdtdh w16du wp14">
   <w:p>
     <w:pPr>
       <w:pStyle w:val="Textoindependiente"/>
@@ -7136,7 +7336,6 @@
                                     <w:b/>
                                     <w:color w:val="000000"/>
                                     <w:sz w:val="20"/>
-                                    <w:highlight w:val="yellow"/>
                                   </w:rPr>
                                   <w:t>1</w:t>
                                 </w:r>
@@ -7146,7 +7345,6 @@
                                     <w:color w:val="000000"/>
                                     <w:spacing w:val="-4"/>
                                     <w:sz w:val="20"/>
-                                    <w:highlight w:val="yellow"/>
                                   </w:rPr>
                                   <w:t xml:space="preserve"> </w:t>
                                 </w:r>
@@ -7155,7 +7353,6 @@
                                     <w:b/>
                                     <w:color w:val="000000"/>
                                     <w:sz w:val="20"/>
-                                    <w:highlight w:val="yellow"/>
                                   </w:rPr>
                                   <w:t>DE</w:t>
                                 </w:r>
@@ -7165,7 +7362,6 @@
                                     <w:color w:val="000000"/>
                                     <w:spacing w:val="-3"/>
                                     <w:sz w:val="20"/>
-                                    <w:highlight w:val="yellow"/>
                                   </w:rPr>
                                   <w:t xml:space="preserve"> </w:t>
                                 </w:r>
@@ -7174,7 +7370,6 @@
                                     <w:b/>
                                     <w:color w:val="000000"/>
                                     <w:sz w:val="20"/>
-                                    <w:highlight w:val="yellow"/>
                                   </w:rPr>
                                   <w:t>ABRIL</w:t>
                                 </w:r>
@@ -7184,7 +7379,6 @@
                                     <w:color w:val="000000"/>
                                     <w:spacing w:val="-4"/>
                                     <w:sz w:val="20"/>
-                                    <w:highlight w:val="yellow"/>
                                   </w:rPr>
                                   <w:t xml:space="preserve"> </w:t>
                                 </w:r>
@@ -7193,18 +7387,8 @@
                                     <w:b/>
                                     <w:color w:val="000000"/>
                                     <w:sz w:val="20"/>
-                                    <w:highlight w:val="yellow"/>
-                                  </w:rPr>
-                                  <w:t>D</w:t>
-                                </w:r>
-                                <w:r>
-                                  <w:rPr>
-                                    <w:b/>
-                                    <w:color w:val="000000"/>
-                                    <w:sz w:val="20"/>
-                                    <w:highlight w:val="yellow"/>
-                                  </w:rPr>
-                                  <w:t>E</w:t>
+                                  </w:rPr>
+                                  <w:t>DE</w:t>
                                 </w:r>
                                 <w:r>
                                   <w:rPr>
@@ -7212,7 +7396,6 @@
                                     <w:color w:val="000000"/>
                                     <w:spacing w:val="-3"/>
                                     <w:sz w:val="20"/>
-                                    <w:highlight w:val="yellow"/>
                                   </w:rPr>
                                   <w:t xml:space="preserve"> </w:t>
                                 </w:r>
@@ -7222,7 +7405,6 @@
                                     <w:color w:val="000000"/>
                                     <w:spacing w:val="-4"/>
                                     <w:sz w:val="20"/>
-                                    <w:highlight w:val="yellow"/>
                                   </w:rPr>
                                   <w:t>202</w:t>
                                 </w:r>
@@ -7232,7 +7414,6 @@
                                     <w:color w:val="000000"/>
                                     <w:spacing w:val="-4"/>
                                     <w:sz w:val="20"/>
-                                    <w:highlight w:val="yellow"/>
                                   </w:rPr>
                                   <w:t>4</w:t>
                                 </w:r>
@@ -7799,7 +7980,6 @@
                               <w:b/>
                               <w:color w:val="000000"/>
                               <w:sz w:val="20"/>
-                              <w:highlight w:val="yellow"/>
                             </w:rPr>
                             <w:t>1</w:t>
                           </w:r>
@@ -7809,7 +7989,6 @@
                               <w:color w:val="000000"/>
                               <w:spacing w:val="-4"/>
                               <w:sz w:val="20"/>
-                              <w:highlight w:val="yellow"/>
                             </w:rPr>
                             <w:t xml:space="preserve"> </w:t>
                           </w:r>
@@ -7818,7 +7997,6 @@
                               <w:b/>
                               <w:color w:val="000000"/>
                               <w:sz w:val="20"/>
-                              <w:highlight w:val="yellow"/>
                             </w:rPr>
                             <w:t>DE</w:t>
                           </w:r>
@@ -7828,7 +8006,6 @@
                               <w:color w:val="000000"/>
                               <w:spacing w:val="-3"/>
                               <w:sz w:val="20"/>
-                              <w:highlight w:val="yellow"/>
                             </w:rPr>
                             <w:t xml:space="preserve"> </w:t>
                           </w:r>
@@ -7837,7 +8014,6 @@
                               <w:b/>
                               <w:color w:val="000000"/>
                               <w:sz w:val="20"/>
-                              <w:highlight w:val="yellow"/>
                             </w:rPr>
                             <w:t>ABRIL</w:t>
                           </w:r>
@@ -7847,7 +8023,6 @@
                               <w:color w:val="000000"/>
                               <w:spacing w:val="-4"/>
                               <w:sz w:val="20"/>
-                              <w:highlight w:val="yellow"/>
                             </w:rPr>
                             <w:t xml:space="preserve"> </w:t>
                           </w:r>
@@ -7856,18 +8031,8 @@
                               <w:b/>
                               <w:color w:val="000000"/>
                               <w:sz w:val="20"/>
-                              <w:highlight w:val="yellow"/>
-                            </w:rPr>
-                            <w:t>D</w:t>
-                          </w:r>
-                          <w:r>
-                            <w:rPr>
-                              <w:b/>
-                              <w:color w:val="000000"/>
-                              <w:sz w:val="20"/>
-                              <w:highlight w:val="yellow"/>
-                            </w:rPr>
-                            <w:t>E</w:t>
+                            </w:rPr>
+                            <w:t>DE</w:t>
                           </w:r>
                           <w:r>
                             <w:rPr>
@@ -7875,7 +8040,6 @@
                               <w:color w:val="000000"/>
                               <w:spacing w:val="-3"/>
                               <w:sz w:val="20"/>
-                              <w:highlight w:val="yellow"/>
                             </w:rPr>
                             <w:t xml:space="preserve"> </w:t>
                           </w:r>
@@ -7885,7 +8049,6 @@
                               <w:color w:val="000000"/>
                               <w:spacing w:val="-4"/>
                               <w:sz w:val="20"/>
-                              <w:highlight w:val="yellow"/>
                             </w:rPr>
                             <w:t>202</w:t>
                           </w:r>
@@ -7895,7 +8058,6 @@
                               <w:color w:val="000000"/>
                               <w:spacing w:val="-4"/>
                               <w:sz w:val="20"/>
-                              <w:highlight w:val="yellow"/>
                             </w:rPr>
                             <w:t>4</w:t>
                           </w:r>
@@ -7921,7 +8083,7 @@
 </file>
 
 <file path=word/footer2.xml><?xml version="1.0" encoding="utf-8"?>
-<w:ftr xmlns:wpc="http://schemas.microsoft.com/office/word/2010/wordprocessingCanvas" xmlns:cx="http://schemas.microsoft.com/office/drawing/2014/chartex" xmlns:cx1="http://schemas.microsoft.com/office/drawing/2015/9/8/chartex" xmlns:cx2="http://schemas.microsoft.com/office/drawing/2015/10/21/chartex" xmlns:cx3="http://schemas.microsoft.com/office/drawing/2016/5/9/chartex" xmlns:cx4="http://schemas.microsoft.com/office/drawing/2016/5/10/chartex" xmlns:cx5="http://schemas.microsoft.com/office/drawing/2016/5/11/chartex" xmlns:cx6="http://schemas.microsoft.com/office/drawing/2016/5/12/chartex" xmlns:cx7="http://schemas.microsoft.com/office/drawing/2016/5/13/chartex" xmlns:cx8="http://schemas.microsoft.com/office/drawing/2016/5/14/chartex" xmlns:mc="http://schemas.openxmlformats.org/markup-compatibility/2006" xmlns:aink="http://schemas.microsoft.com/office/drawing/2016/ink" xmlns:am3d="http://schemas.microsoft.com/office/drawing/2017/model3d" xmlns:o="urn:schemas-microsoft-com:office:office" xmlns:oel="http://schemas.microsoft.com/office/2019/extlst" xmlns:r="http://schemas.openxmlformats.org/officeDocument/2006/relationships" xmlns:m="http://schemas.openxmlformats.org/officeDocument/2006/math" xmlns:v="urn:schemas-microsoft-com:vml" xmlns:wp14="http://schemas.microsoft.com/office/word/2010/wordprocessingDrawing" xmlns:wp="http://schemas.openxmlformats.org/drawingml/2006/wordprocessingDrawing" xmlns:w10="urn:schemas-microsoft-com:office:word" xmlns:w="http://schemas.openxmlformats.org/wordprocessingml/2006/main" xmlns:w14="http://schemas.microsoft.com/office/word/2010/wordml" xmlns:w15="http://schemas.microsoft.com/office/word/2012/wordml" xmlns:w16cex="http://schemas.microsoft.com/office/word/2018/wordml/cex" xmlns:w16cid="http://schemas.microsoft.com/office/word/2016/wordml/cid" xmlns:w16="http://schemas.microsoft.com/office/word/2018/wordml" xmlns:w16sdtdh="http://schemas.microsoft.com/office/word/2020/wordml/sdtdatahash" xmlns:w16se="http://schemas.microsoft.com/office/word/2015/wordml/symex" xmlns:wpg="http://schemas.microsoft.com/office/word/2010/wordprocessingGroup" xmlns:wpi="http://schemas.microsoft.com/office/word/2010/wordprocessingInk" xmlns:wne="http://schemas.microsoft.com/office/word/2006/wordml" xmlns:wps="http://schemas.microsoft.com/office/word/2010/wordprocessingShape" mc:Ignorable="w14 w15 w16se w16cid w16 w16cex w16sdtdh wp14">
+<w:ftr xmlns:wpc="http://schemas.microsoft.com/office/word/2010/wordprocessingCanvas" xmlns:cx="http://schemas.microsoft.com/office/drawing/2014/chartex" xmlns:cx1="http://schemas.microsoft.com/office/drawing/2015/9/8/chartex" xmlns:cx2="http://schemas.microsoft.com/office/drawing/2015/10/21/chartex" xmlns:cx3="http://schemas.microsoft.com/office/drawing/2016/5/9/chartex" xmlns:cx4="http://schemas.microsoft.com/office/drawing/2016/5/10/chartex" xmlns:cx5="http://schemas.microsoft.com/office/drawing/2016/5/11/chartex" xmlns:cx6="http://schemas.microsoft.com/office/drawing/2016/5/12/chartex" xmlns:cx7="http://schemas.microsoft.com/office/drawing/2016/5/13/chartex" xmlns:cx8="http://schemas.microsoft.com/office/drawing/2016/5/14/chartex" xmlns:mc="http://schemas.openxmlformats.org/markup-compatibility/2006" xmlns:aink="http://schemas.microsoft.com/office/drawing/2016/ink" xmlns:am3d="http://schemas.microsoft.com/office/drawing/2017/model3d" xmlns:o="urn:schemas-microsoft-com:office:office" xmlns:oel="http://schemas.microsoft.com/office/2019/extlst" xmlns:r="http://schemas.openxmlformats.org/officeDocument/2006/relationships" xmlns:m="http://schemas.openxmlformats.org/officeDocument/2006/math" xmlns:v="urn:schemas-microsoft-com:vml" xmlns:wp14="http://schemas.microsoft.com/office/word/2010/wordprocessingDrawing" xmlns:wp="http://schemas.openxmlformats.org/drawingml/2006/wordprocessingDrawing" xmlns:w10="urn:schemas-microsoft-com:office:word" xmlns:w="http://schemas.openxmlformats.org/wordprocessingml/2006/main" xmlns:w14="http://schemas.microsoft.com/office/word/2010/wordml" xmlns:w15="http://schemas.microsoft.com/office/word/2012/wordml" xmlns:w16cex="http://schemas.microsoft.com/office/word/2018/wordml/cex" xmlns:w16cid="http://schemas.microsoft.com/office/word/2016/wordml/cid" xmlns:w16="http://schemas.microsoft.com/office/word/2018/wordml" xmlns:w16du="http://schemas.microsoft.com/office/word/2023/wordml/word16du" xmlns:w16sdtdh="http://schemas.microsoft.com/office/word/2020/wordml/sdtdatahash" xmlns:w16se="http://schemas.microsoft.com/office/word/2015/wordml/symex" xmlns:wpg="http://schemas.microsoft.com/office/word/2010/wordprocessingGroup" xmlns:wpi="http://schemas.microsoft.com/office/word/2010/wordprocessingInk" xmlns:wne="http://schemas.microsoft.com/office/word/2006/wordml" xmlns:wps="http://schemas.microsoft.com/office/word/2010/wordprocessingShape" mc:Ignorable="w14 w15 w16se w16cid w16 w16cex w16sdtdh w16du wp14">
   <w:p>
     <w:pPr>
       <w:pStyle w:val="Textoindependiente"/>
@@ -8503,7 +8665,6 @@
                                     <w:b/>
                                     <w:color w:val="000000"/>
                                     <w:sz w:val="20"/>
-                                    <w:highlight w:val="yellow"/>
                                   </w:rPr>
                                   <w:t>1</w:t>
                                 </w:r>
@@ -8513,7 +8674,6 @@
                                     <w:color w:val="000000"/>
                                     <w:spacing w:val="-4"/>
                                     <w:sz w:val="20"/>
-                                    <w:highlight w:val="yellow"/>
                                   </w:rPr>
                                   <w:t xml:space="preserve"> </w:t>
                                 </w:r>
@@ -8522,7 +8682,6 @@
                                     <w:b/>
                                     <w:color w:val="000000"/>
                                     <w:sz w:val="20"/>
-                                    <w:highlight w:val="yellow"/>
                                   </w:rPr>
                                   <w:t>DE</w:t>
                                 </w:r>
@@ -8532,7 +8691,6 @@
                                     <w:color w:val="000000"/>
                                     <w:spacing w:val="-3"/>
                                     <w:sz w:val="20"/>
-                                    <w:highlight w:val="yellow"/>
                                   </w:rPr>
                                   <w:t xml:space="preserve"> </w:t>
                                 </w:r>
@@ -8541,7 +8699,6 @@
                                     <w:b/>
                                     <w:color w:val="000000"/>
                                     <w:sz w:val="20"/>
-                                    <w:highlight w:val="yellow"/>
                                   </w:rPr>
                                   <w:t>ABRIL</w:t>
                                 </w:r>
@@ -8551,7 +8708,6 @@
                                     <w:color w:val="000000"/>
                                     <w:spacing w:val="-4"/>
                                     <w:sz w:val="20"/>
-                                    <w:highlight w:val="yellow"/>
                                   </w:rPr>
                                   <w:t xml:space="preserve"> </w:t>
                                 </w:r>
@@ -8560,7 +8716,6 @@
                                     <w:b/>
                                     <w:color w:val="000000"/>
                                     <w:sz w:val="20"/>
-                                    <w:highlight w:val="yellow"/>
                                   </w:rPr>
                                   <w:t>DE</w:t>
                                 </w:r>
@@ -8570,7 +8725,6 @@
                                     <w:color w:val="000000"/>
                                     <w:spacing w:val="-3"/>
                                     <w:sz w:val="20"/>
-                                    <w:highlight w:val="yellow"/>
                                   </w:rPr>
                                   <w:t xml:space="preserve"> </w:t>
                                 </w:r>
@@ -8580,7 +8734,6 @@
                                     <w:color w:val="000000"/>
                                     <w:spacing w:val="-4"/>
                                     <w:sz w:val="20"/>
-                                    <w:highlight w:val="yellow"/>
                                   </w:rPr>
                                   <w:t>202</w:t>
                                 </w:r>
@@ -8590,7 +8743,6 @@
                                     <w:color w:val="000000"/>
                                     <w:spacing w:val="-4"/>
                                     <w:sz w:val="20"/>
-                                    <w:highlight w:val="yellow"/>
                                   </w:rPr>
                                   <w:t>4</w:t>
                                 </w:r>
@@ -9157,7 +9309,6 @@
                               <w:b/>
                               <w:color w:val="000000"/>
                               <w:sz w:val="20"/>
-                              <w:highlight w:val="yellow"/>
                             </w:rPr>
                             <w:t>1</w:t>
                           </w:r>
@@ -9167,7 +9318,6 @@
                               <w:color w:val="000000"/>
                               <w:spacing w:val="-4"/>
                               <w:sz w:val="20"/>
-                              <w:highlight w:val="yellow"/>
                             </w:rPr>
                             <w:t xml:space="preserve"> </w:t>
                           </w:r>
@@ -9176,7 +9326,6 @@
                               <w:b/>
                               <w:color w:val="000000"/>
                               <w:sz w:val="20"/>
-                              <w:highlight w:val="yellow"/>
                             </w:rPr>
                             <w:t>DE</w:t>
                           </w:r>
@@ -9186,7 +9335,6 @@
                               <w:color w:val="000000"/>
                               <w:spacing w:val="-3"/>
                               <w:sz w:val="20"/>
-                              <w:highlight w:val="yellow"/>
                             </w:rPr>
                             <w:t xml:space="preserve"> </w:t>
                           </w:r>
@@ -9195,7 +9343,6 @@
                               <w:b/>
                               <w:color w:val="000000"/>
                               <w:sz w:val="20"/>
-                              <w:highlight w:val="yellow"/>
                             </w:rPr>
                             <w:t>ABRIL</w:t>
                           </w:r>
@@ -9205,7 +9352,6 @@
                               <w:color w:val="000000"/>
                               <w:spacing w:val="-4"/>
                               <w:sz w:val="20"/>
-                              <w:highlight w:val="yellow"/>
                             </w:rPr>
                             <w:t xml:space="preserve"> </w:t>
                           </w:r>
@@ -9214,7 +9360,6 @@
                               <w:b/>
                               <w:color w:val="000000"/>
                               <w:sz w:val="20"/>
-                              <w:highlight w:val="yellow"/>
                             </w:rPr>
                             <w:t>DE</w:t>
                           </w:r>
@@ -9224,7 +9369,6 @@
                               <w:color w:val="000000"/>
                               <w:spacing w:val="-3"/>
                               <w:sz w:val="20"/>
-                              <w:highlight w:val="yellow"/>
                             </w:rPr>
                             <w:t xml:space="preserve"> </w:t>
                           </w:r>
@@ -9234,7 +9378,6 @@
                               <w:color w:val="000000"/>
                               <w:spacing w:val="-4"/>
                               <w:sz w:val="20"/>
-                              <w:highlight w:val="yellow"/>
                             </w:rPr>
                             <w:t>202</w:t>
                           </w:r>
@@ -9244,7 +9387,6 @@
                               <w:color w:val="000000"/>
                               <w:spacing w:val="-4"/>
                               <w:sz w:val="20"/>
-                              <w:highlight w:val="yellow"/>
                             </w:rPr>
                             <w:t>4</w:t>
                           </w:r>
@@ -9270,7 +9412,7 @@
 </file>
 
 <file path=word/footer3.xml><?xml version="1.0" encoding="utf-8"?>
-<w:ftr xmlns:wpc="http://schemas.microsoft.com/office/word/2010/wordprocessingCanvas" xmlns:cx="http://schemas.microsoft.com/office/drawing/2014/chartex" xmlns:cx1="http://schemas.microsoft.com/office/drawing/2015/9/8/chartex" xmlns:cx2="http://schemas.microsoft.com/office/drawing/2015/10/21/chartex" xmlns:cx3="http://schemas.microsoft.com/office/drawing/2016/5/9/chartex" xmlns:cx4="http://schemas.microsoft.com/office/drawing/2016/5/10/chartex" xmlns:cx5="http://schemas.microsoft.com/office/drawing/2016/5/11/chartex" xmlns:cx6="http://schemas.microsoft.com/office/drawing/2016/5/12/chartex" xmlns:cx7="http://schemas.microsoft.com/office/drawing/2016/5/13/chartex" xmlns:cx8="http://schemas.microsoft.com/office/drawing/2016/5/14/chartex" xmlns:mc="http://schemas.openxmlformats.org/markup-compatibility/2006" xmlns:aink="http://schemas.microsoft.com/office/drawing/2016/ink" xmlns:am3d="http://schemas.microsoft.com/office/drawing/2017/model3d" xmlns:o="urn:schemas-microsoft-com:office:office" xmlns:oel="http://schemas.microsoft.com/office/2019/extlst" xmlns:r="http://schemas.openxmlformats.org/officeDocument/2006/relationships" xmlns:m="http://schemas.openxmlformats.org/officeDocument/2006/math" xmlns:v="urn:schemas-microsoft-com:vml" xmlns:wp14="http://schemas.microsoft.com/office/word/2010/wordprocessingDrawing" xmlns:wp="http://schemas.openxmlformats.org/drawingml/2006/wordprocessingDrawing" xmlns:w10="urn:schemas-microsoft-com:office:word" xmlns:w="http://schemas.openxmlformats.org/wordprocessingml/2006/main" xmlns:w14="http://schemas.microsoft.com/office/word/2010/wordml" xmlns:w15="http://schemas.microsoft.com/office/word/2012/wordml" xmlns:w16cex="http://schemas.microsoft.com/office/word/2018/wordml/cex" xmlns:w16cid="http://schemas.microsoft.com/office/word/2016/wordml/cid" xmlns:w16="http://schemas.microsoft.com/office/word/2018/wordml" xmlns:w16sdtdh="http://schemas.microsoft.com/office/word/2020/wordml/sdtdatahash" xmlns:w16se="http://schemas.microsoft.com/office/word/2015/wordml/symex" xmlns:wpg="http://schemas.microsoft.com/office/word/2010/wordprocessingGroup" xmlns:wpi="http://schemas.microsoft.com/office/word/2010/wordprocessingInk" xmlns:wne="http://schemas.microsoft.com/office/word/2006/wordml" xmlns:wps="http://schemas.microsoft.com/office/word/2010/wordprocessingShape" mc:Ignorable="w14 w15 w16se w16cid w16 w16cex w16sdtdh wp14">
+<w:ftr xmlns:wpc="http://schemas.microsoft.com/office/word/2010/wordprocessingCanvas" xmlns:cx="http://schemas.microsoft.com/office/drawing/2014/chartex" xmlns:cx1="http://schemas.microsoft.com/office/drawing/2015/9/8/chartex" xmlns:cx2="http://schemas.microsoft.com/office/drawing/2015/10/21/chartex" xmlns:cx3="http://schemas.microsoft.com/office/drawing/2016/5/9/chartex" xmlns:cx4="http://schemas.microsoft.com/office/drawing/2016/5/10/chartex" xmlns:cx5="http://schemas.microsoft.com/office/drawing/2016/5/11/chartex" xmlns:cx6="http://schemas.microsoft.com/office/drawing/2016/5/12/chartex" xmlns:cx7="http://schemas.microsoft.com/office/drawing/2016/5/13/chartex" xmlns:cx8="http://schemas.microsoft.com/office/drawing/2016/5/14/chartex" xmlns:mc="http://schemas.openxmlformats.org/markup-compatibility/2006" xmlns:aink="http://schemas.microsoft.com/office/drawing/2016/ink" xmlns:am3d="http://schemas.microsoft.com/office/drawing/2017/model3d" xmlns:o="urn:schemas-microsoft-com:office:office" xmlns:oel="http://schemas.microsoft.com/office/2019/extlst" xmlns:r="http://schemas.openxmlformats.org/officeDocument/2006/relationships" xmlns:m="http://schemas.openxmlformats.org/officeDocument/2006/math" xmlns:v="urn:schemas-microsoft-com:vml" xmlns:wp14="http://schemas.microsoft.com/office/word/2010/wordprocessingDrawing" xmlns:wp="http://schemas.openxmlformats.org/drawingml/2006/wordprocessingDrawing" xmlns:w10="urn:schemas-microsoft-com:office:word" xmlns:w="http://schemas.openxmlformats.org/wordprocessingml/2006/main" xmlns:w14="http://schemas.microsoft.com/office/word/2010/wordml" xmlns:w15="http://schemas.microsoft.com/office/word/2012/wordml" xmlns:w16cex="http://schemas.microsoft.com/office/word/2018/wordml/cex" xmlns:w16cid="http://schemas.microsoft.com/office/word/2016/wordml/cid" xmlns:w16="http://schemas.microsoft.com/office/word/2018/wordml" xmlns:w16du="http://schemas.microsoft.com/office/word/2023/wordml/word16du" xmlns:w16sdtdh="http://schemas.microsoft.com/office/word/2020/wordml/sdtdatahash" xmlns:w16se="http://schemas.microsoft.com/office/word/2015/wordml/symex" xmlns:wpg="http://schemas.microsoft.com/office/word/2010/wordprocessingGroup" xmlns:wpi="http://schemas.microsoft.com/office/word/2010/wordprocessingInk" xmlns:wne="http://schemas.microsoft.com/office/word/2006/wordml" xmlns:wps="http://schemas.microsoft.com/office/word/2010/wordprocessingShape" mc:Ignorable="w14 w15 w16se w16cid w16 w16cex w16sdtdh w16du wp14">
   <w:p>
     <w:pPr>
       <w:pStyle w:val="Textoindependiente"/>
@@ -9852,7 +9994,6 @@
                                     <w:b/>
                                     <w:color w:val="000000"/>
                                     <w:sz w:val="20"/>
-                                    <w:highlight w:val="yellow"/>
                                   </w:rPr>
                                   <w:t>1</w:t>
                                 </w:r>
@@ -9862,7 +10003,6 @@
                                     <w:color w:val="000000"/>
                                     <w:spacing w:val="-4"/>
                                     <w:sz w:val="20"/>
-                                    <w:highlight w:val="yellow"/>
                                   </w:rPr>
                                   <w:t xml:space="preserve"> </w:t>
                                 </w:r>
@@ -9871,7 +10011,6 @@
                                     <w:b/>
                                     <w:color w:val="000000"/>
                                     <w:sz w:val="20"/>
-                                    <w:highlight w:val="yellow"/>
                                   </w:rPr>
                                   <w:t>DE</w:t>
                                 </w:r>
@@ -9881,7 +10020,6 @@
                                     <w:color w:val="000000"/>
                                     <w:spacing w:val="-3"/>
                                     <w:sz w:val="20"/>
-                                    <w:highlight w:val="yellow"/>
                                   </w:rPr>
                                   <w:t xml:space="preserve"> </w:t>
                                 </w:r>
@@ -9890,7 +10028,6 @@
                                     <w:b/>
                                     <w:color w:val="000000"/>
                                     <w:sz w:val="20"/>
-                                    <w:highlight w:val="yellow"/>
                                   </w:rPr>
                                   <w:t>ABRIL</w:t>
                                 </w:r>
@@ -9900,7 +10037,6 @@
                                     <w:color w:val="000000"/>
                                     <w:spacing w:val="-4"/>
                                     <w:sz w:val="20"/>
-                                    <w:highlight w:val="yellow"/>
                                   </w:rPr>
                                   <w:t xml:space="preserve"> </w:t>
                                 </w:r>
@@ -9909,7 +10045,6 @@
                                     <w:b/>
                                     <w:color w:val="000000"/>
                                     <w:sz w:val="20"/>
-                                    <w:highlight w:val="yellow"/>
                                   </w:rPr>
                                   <w:t>DE</w:t>
                                 </w:r>
@@ -9919,7 +10054,6 @@
                                     <w:color w:val="000000"/>
                                     <w:spacing w:val="-3"/>
                                     <w:sz w:val="20"/>
-                                    <w:highlight w:val="yellow"/>
                                   </w:rPr>
                                   <w:t xml:space="preserve"> </w:t>
                                 </w:r>
@@ -9929,7 +10063,6 @@
                                     <w:color w:val="000000"/>
                                     <w:spacing w:val="-4"/>
                                     <w:sz w:val="20"/>
-                                    <w:highlight w:val="yellow"/>
                                   </w:rPr>
                                   <w:t>202</w:t>
                                 </w:r>
@@ -9939,7 +10072,6 @@
                                     <w:color w:val="000000"/>
                                     <w:spacing w:val="-4"/>
                                     <w:sz w:val="20"/>
-                                    <w:highlight w:val="yellow"/>
                                   </w:rPr>
                                   <w:t>4</w:t>
                                 </w:r>
@@ -10506,7 +10638,6 @@
                               <w:b/>
                               <w:color w:val="000000"/>
                               <w:sz w:val="20"/>
-                              <w:highlight w:val="yellow"/>
                             </w:rPr>
                             <w:t>1</w:t>
                           </w:r>
@@ -10516,7 +10647,6 @@
                               <w:color w:val="000000"/>
                               <w:spacing w:val="-4"/>
                               <w:sz w:val="20"/>
-                              <w:highlight w:val="yellow"/>
                             </w:rPr>
                             <w:t xml:space="preserve"> </w:t>
                           </w:r>
@@ -10525,7 +10655,6 @@
                               <w:b/>
                               <w:color w:val="000000"/>
                               <w:sz w:val="20"/>
-                              <w:highlight w:val="yellow"/>
                             </w:rPr>
                             <w:t>DE</w:t>
                           </w:r>
@@ -10535,7 +10664,6 @@
                               <w:color w:val="000000"/>
                               <w:spacing w:val="-3"/>
                               <w:sz w:val="20"/>
-                              <w:highlight w:val="yellow"/>
                             </w:rPr>
                             <w:t xml:space="preserve"> </w:t>
                           </w:r>
@@ -10544,7 +10672,6 @@
                               <w:b/>
                               <w:color w:val="000000"/>
                               <w:sz w:val="20"/>
-                              <w:highlight w:val="yellow"/>
                             </w:rPr>
                             <w:t>ABRIL</w:t>
                           </w:r>
@@ -10554,7 +10681,6 @@
                               <w:color w:val="000000"/>
                               <w:spacing w:val="-4"/>
                               <w:sz w:val="20"/>
-                              <w:highlight w:val="yellow"/>
                             </w:rPr>
                             <w:t xml:space="preserve"> </w:t>
                           </w:r>
@@ -10563,7 +10689,6 @@
                               <w:b/>
                               <w:color w:val="000000"/>
                               <w:sz w:val="20"/>
-                              <w:highlight w:val="yellow"/>
                             </w:rPr>
                             <w:t>DE</w:t>
                           </w:r>
@@ -10573,7 +10698,6 @@
                               <w:color w:val="000000"/>
                               <w:spacing w:val="-3"/>
                               <w:sz w:val="20"/>
-                              <w:highlight w:val="yellow"/>
                             </w:rPr>
                             <w:t xml:space="preserve"> </w:t>
                           </w:r>
@@ -10583,7 +10707,6 @@
                               <w:color w:val="000000"/>
                               <w:spacing w:val="-4"/>
                               <w:sz w:val="20"/>
-                              <w:highlight w:val="yellow"/>
                             </w:rPr>
                             <w:t>202</w:t>
                           </w:r>
@@ -10593,7 +10716,6 @@
                               <w:color w:val="000000"/>
                               <w:spacing w:val="-4"/>
                               <w:sz w:val="20"/>
-                              <w:highlight w:val="yellow"/>
                             </w:rPr>
                             <w:t>4</w:t>
                           </w:r>
@@ -10619,7 +10741,7 @@
 </file>
 
 <file path=word/footnotes.xml><?xml version="1.0" encoding="utf-8"?>
-<w:footnotes xmlns:wpc="http://schemas.microsoft.com/office/word/2010/wordprocessingCanvas" xmlns:cx="http://schemas.microsoft.com/office/drawing/2014/chartex" xmlns:cx1="http://schemas.microsoft.com/office/drawing/2015/9/8/chartex" xmlns:cx2="http://schemas.microsoft.com/office/drawing/2015/10/21/chartex" xmlns:cx3="http://schemas.microsoft.com/office/drawing/2016/5/9/chartex" xmlns:cx4="http://schemas.microsoft.com/office/drawing/2016/5/10/chartex" xmlns:cx5="http://schemas.microsoft.com/office/drawing/2016/5/11/chartex" xmlns:cx6="http://schemas.microsoft.com/office/drawing/2016/5/12/chartex" xmlns:cx7="http://schemas.microsoft.com/office/drawing/2016/5/13/chartex" xmlns:cx8="http://schemas.microsoft.com/office/drawing/2016/5/14/chartex" xmlns:mc="http://schemas.openxmlformats.org/markup-compatibility/2006" xmlns:aink="http://schemas.microsoft.com/office/drawing/2016/ink" xmlns:am3d="http://schemas.microsoft.com/office/drawing/2017/model3d" xmlns:o="urn:schemas-microsoft-com:office:office" xmlns:oel="http://schemas.microsoft.com/office/2019/extlst" xmlns:r="http://schemas.openxmlformats.org/officeDocument/2006/relationships" xmlns:m="http://schemas.openxmlformats.org/officeDocument/2006/math" xmlns:v="urn:schemas-microsoft-com:vml" xmlns:wp14="http://schemas.microsoft.com/office/word/2010/wordprocessingDrawing" xmlns:wp="http://schemas.openxmlformats.org/drawingml/2006/wordprocessingDrawing" xmlns:w10="urn:schemas-microsoft-com:office:word" xmlns:w="http://schemas.openxmlformats.org/wordprocessingml/2006/main" xmlns:w14="http://schemas.microsoft.com/office/word/2010/wordml" xmlns:w15="http://schemas.microsoft.com/office/word/2012/wordml" xmlns:w16cex="http://schemas.microsoft.com/office/word/2018/wordml/cex" xmlns:w16cid="http://schemas.microsoft.com/office/word/2016/wordml/cid" xmlns:w16="http://schemas.microsoft.com/office/word/2018/wordml" xmlns:w16sdtdh="http://schemas.microsoft.com/office/word/2020/wordml/sdtdatahash" xmlns:w16se="http://schemas.microsoft.com/office/word/2015/wordml/symex" xmlns:wpg="http://schemas.microsoft.com/office/word/2010/wordprocessingGroup" xmlns:wpi="http://schemas.microsoft.com/office/word/2010/wordprocessingInk" xmlns:wne="http://schemas.microsoft.com/office/word/2006/wordml" xmlns:wps="http://schemas.microsoft.com/office/word/2010/wordprocessingShape" mc:Ignorable="w14 w15 w16se w16cid w16 w16cex w16sdtdh wp14">
+<w:footnotes xmlns:wpc="http://schemas.microsoft.com/office/word/2010/wordprocessingCanvas" xmlns:cx="http://schemas.microsoft.com/office/drawing/2014/chartex" xmlns:cx1="http://schemas.microsoft.com/office/drawing/2015/9/8/chartex" xmlns:cx2="http://schemas.microsoft.com/office/drawing/2015/10/21/chartex" xmlns:cx3="http://schemas.microsoft.com/office/drawing/2016/5/9/chartex" xmlns:cx4="http://schemas.microsoft.com/office/drawing/2016/5/10/chartex" xmlns:cx5="http://schemas.microsoft.com/office/drawing/2016/5/11/chartex" xmlns:cx6="http://schemas.microsoft.com/office/drawing/2016/5/12/chartex" xmlns:cx7="http://schemas.microsoft.com/office/drawing/2016/5/13/chartex" xmlns:cx8="http://schemas.microsoft.com/office/drawing/2016/5/14/chartex" xmlns:mc="http://schemas.openxmlformats.org/markup-compatibility/2006" xmlns:aink="http://schemas.microsoft.com/office/drawing/2016/ink" xmlns:am3d="http://schemas.microsoft.com/office/drawing/2017/model3d" xmlns:o="urn:schemas-microsoft-com:office:office" xmlns:oel="http://schemas.microsoft.com/office/2019/extlst" xmlns:r="http://schemas.openxmlformats.org/officeDocument/2006/relationships" xmlns:m="http://schemas.openxmlformats.org/officeDocument/2006/math" xmlns:v="urn:schemas-microsoft-com:vml" xmlns:wp14="http://schemas.microsoft.com/office/word/2010/wordprocessingDrawing" xmlns:wp="http://schemas.openxmlformats.org/drawingml/2006/wordprocessingDrawing" xmlns:w10="urn:schemas-microsoft-com:office:word" xmlns:w="http://schemas.openxmlformats.org/wordprocessingml/2006/main" xmlns:w14="http://schemas.microsoft.com/office/word/2010/wordml" xmlns:w15="http://schemas.microsoft.com/office/word/2012/wordml" xmlns:w16cex="http://schemas.microsoft.com/office/word/2018/wordml/cex" xmlns:w16cid="http://schemas.microsoft.com/office/word/2016/wordml/cid" xmlns:w16="http://schemas.microsoft.com/office/word/2018/wordml" xmlns:w16du="http://schemas.microsoft.com/office/word/2023/wordml/word16du" xmlns:w16sdtdh="http://schemas.microsoft.com/office/word/2020/wordml/sdtdatahash" xmlns:w16se="http://schemas.microsoft.com/office/word/2015/wordml/symex" xmlns:wpg="http://schemas.microsoft.com/office/word/2010/wordprocessingGroup" xmlns:wpi="http://schemas.microsoft.com/office/word/2010/wordprocessingInk" xmlns:wne="http://schemas.microsoft.com/office/word/2006/wordml" xmlns:wps="http://schemas.microsoft.com/office/word/2010/wordprocessingShape" mc:Ignorable="w14 w15 w16se w16cid w16 w16cex w16sdtdh w16du wp14">
   <w:footnote w:type="separator" w:id="-1">
     <w:p>
       <w:r>
@@ -10638,7 +10760,7 @@
 </file>
 
 <file path=word/header1.xml><?xml version="1.0" encoding="utf-8"?>
-<w:hdr xmlns:wpc="http://schemas.microsoft.com/office/word/2010/wordprocessingCanvas" xmlns:cx="http://schemas.microsoft.com/office/drawing/2014/chartex" xmlns:cx1="http://schemas.microsoft.com/office/drawing/2015/9/8/chartex" xmlns:cx2="http://schemas.microsoft.com/office/drawing/2015/10/21/chartex" xmlns:cx3="http://schemas.microsoft.com/office/drawing/2016/5/9/chartex" xmlns:cx4="http://schemas.microsoft.com/office/drawing/2016/5/10/chartex" xmlns:cx5="http://schemas.microsoft.com/office/drawing/2016/5/11/chartex" xmlns:cx6="http://schemas.microsoft.com/office/drawing/2016/5/12/chartex" xmlns:cx7="http://schemas.microsoft.com/office/drawing/2016/5/13/chartex" xmlns:cx8="http://schemas.microsoft.com/office/drawing/2016/5/14/chartex" xmlns:mc="http://schemas.openxmlformats.org/markup-compatibility/2006" xmlns:aink="http://schemas.microsoft.com/office/drawing/2016/ink" xmlns:am3d="http://schemas.microsoft.com/office/drawing/2017/model3d" xmlns:o="urn:schemas-microsoft-com:office:office" xmlns:oel="http://schemas.microsoft.com/office/2019/extlst" xmlns:r="http://schemas.openxmlformats.org/officeDocument/2006/relationships" xmlns:m="http://schemas.openxmlformats.org/officeDocument/2006/math" xmlns:v="urn:schemas-microsoft-com:vml" xmlns:wp14="http://schemas.microsoft.com/office/word/2010/wordprocessingDrawing" xmlns:wp="http://schemas.openxmlformats.org/drawingml/2006/wordprocessingDrawing" xmlns:w10="urn:schemas-microsoft-com:office:word" xmlns:w="http://schemas.openxmlformats.org/wordprocessingml/2006/main" xmlns:w14="http://schemas.microsoft.com/office/word/2010/wordml" xmlns:w15="http://schemas.microsoft.com/office/word/2012/wordml" xmlns:w16cex="http://schemas.microsoft.com/office/word/2018/wordml/cex" xmlns:w16cid="http://schemas.microsoft.com/office/word/2016/wordml/cid" xmlns:w16="http://schemas.microsoft.com/office/word/2018/wordml" xmlns:w16sdtdh="http://schemas.microsoft.com/office/word/2020/wordml/sdtdatahash" xmlns:w16se="http://schemas.microsoft.com/office/word/2015/wordml/symex" xmlns:wpg="http://schemas.microsoft.com/office/word/2010/wordprocessingGroup" xmlns:wpi="http://schemas.microsoft.com/office/word/2010/wordprocessingInk" xmlns:wne="http://schemas.microsoft.com/office/word/2006/wordml" xmlns:wps="http://schemas.microsoft.com/office/word/2010/wordprocessingShape" mc:Ignorable="w14 w15 w16se w16cid w16 w16cex w16sdtdh wp14">
+<w:hdr xmlns:wpc="http://schemas.microsoft.com/office/word/2010/wordprocessingCanvas" xmlns:cx="http://schemas.microsoft.com/office/drawing/2014/chartex" xmlns:cx1="http://schemas.microsoft.com/office/drawing/2015/9/8/chartex" xmlns:cx2="http://schemas.microsoft.com/office/drawing/2015/10/21/chartex" xmlns:cx3="http://schemas.microsoft.com/office/drawing/2016/5/9/chartex" xmlns:cx4="http://schemas.microsoft.com/office/drawing/2016/5/10/chartex" xmlns:cx5="http://schemas.microsoft.com/office/drawing/2016/5/11/chartex" xmlns:cx6="http://schemas.microsoft.com/office/drawing/2016/5/12/chartex" xmlns:cx7="http://schemas.microsoft.com/office/drawing/2016/5/13/chartex" xmlns:cx8="http://schemas.microsoft.com/office/drawing/2016/5/14/chartex" xmlns:mc="http://schemas.openxmlformats.org/markup-compatibility/2006" xmlns:aink="http://schemas.microsoft.com/office/drawing/2016/ink" xmlns:am3d="http://schemas.microsoft.com/office/drawing/2017/model3d" xmlns:o="urn:schemas-microsoft-com:office:office" xmlns:oel="http://schemas.microsoft.com/office/2019/extlst" xmlns:r="http://schemas.openxmlformats.org/officeDocument/2006/relationships" xmlns:m="http://schemas.openxmlformats.org/officeDocument/2006/math" xmlns:v="urn:schemas-microsoft-com:vml" xmlns:wp14="http://schemas.microsoft.com/office/word/2010/wordprocessingDrawing" xmlns:wp="http://schemas.openxmlformats.org/drawingml/2006/wordprocessingDrawing" xmlns:w10="urn:schemas-microsoft-com:office:word" xmlns:w="http://schemas.openxmlformats.org/wordprocessingml/2006/main" xmlns:w14="http://schemas.microsoft.com/office/word/2010/wordml" xmlns:w15="http://schemas.microsoft.com/office/word/2012/wordml" xmlns:w16cex="http://schemas.microsoft.com/office/word/2018/wordml/cex" xmlns:w16cid="http://schemas.microsoft.com/office/word/2016/wordml/cid" xmlns:w16="http://schemas.microsoft.com/office/word/2018/wordml" xmlns:w16du="http://schemas.microsoft.com/office/word/2023/wordml/word16du" xmlns:w16sdtdh="http://schemas.microsoft.com/office/word/2020/wordml/sdtdatahash" xmlns:w16se="http://schemas.microsoft.com/office/word/2015/wordml/symex" xmlns:wpg="http://schemas.microsoft.com/office/word/2010/wordprocessingGroup" xmlns:wpi="http://schemas.microsoft.com/office/word/2010/wordprocessingInk" xmlns:wne="http://schemas.microsoft.com/office/word/2006/wordml" xmlns:wps="http://schemas.microsoft.com/office/word/2010/wordprocessingShape" mc:Ignorable="w14 w15 w16se w16cid w16 w16cex w16sdtdh w16du wp14">
   <w:p>
     <w:pPr>
       <w:pStyle w:val="Textoindependiente"/>
@@ -10987,7 +11109,7 @@
                               <w:tcPr>
                                 <w:tcW w:w="6439" w:type="dxa"/>
                                 <w:vMerge w:val="restart"/>
-                                <w:shd w:val="clear" w:color="auto" w:fill="auto"/>
+                                <w:shd w:val="clear" w:color="auto" w:fill="FFFFFF" w:themeFill="background1"/>
                               </w:tcPr>
                               <w:p>
                                 <w:pPr>
@@ -11087,7 +11209,7 @@
                                 <w:tcBorders>
                                   <w:top w:val="nil"/>
                                 </w:tcBorders>
-                                <w:shd w:val="clear" w:color="auto" w:fill="auto"/>
+                                <w:shd w:val="clear" w:color="auto" w:fill="FFFFFF" w:themeFill="background1"/>
                               </w:tcPr>
                               <w:p>
                                 <w:pPr>
@@ -11532,7 +11654,7 @@
                         <w:tcPr>
                           <w:tcW w:w="6439" w:type="dxa"/>
                           <w:vMerge w:val="restart"/>
-                          <w:shd w:val="clear" w:color="auto" w:fill="auto"/>
+                          <w:shd w:val="clear" w:color="auto" w:fill="FFFFFF" w:themeFill="background1"/>
                         </w:tcPr>
                         <w:p>
                           <w:pPr>
@@ -11632,7 +11754,7 @@
                           <w:tcBorders>
                             <w:top w:val="nil"/>
                           </w:tcBorders>
-                          <w:shd w:val="clear" w:color="auto" w:fill="auto"/>
+                          <w:shd w:val="clear" w:color="auto" w:fill="FFFFFF" w:themeFill="background1"/>
                         </w:tcPr>
                         <w:p>
                           <w:pPr>
@@ -11900,7 +12022,7 @@
             </wp:anchor>
           </w:drawing>
         </mc:Choice>
-        <mc:Fallback xmlns:w16du="http://schemas.microsoft.com/office/word/2023/wordml/word16du">
+        <mc:Fallback>
           <w:pict>
             <v:shape w14:anchorId="23F253CE" id="Graphic 3" o:spid="_x0000_s1026" style="position:absolute;margin-left:133.2pt;margin-top:45.85pt;width:308.95pt;height:24.4pt;z-index:-15920128;visibility:visible;mso-wrap-style:square;mso-wrap-distance-left:0;mso-wrap-distance-top:0;mso-wrap-distance-right:0;mso-wrap-distance-bottom:0;mso-position-horizontal:absolute;mso-position-horizontal-relative:page;mso-position-vertical:absolute;mso-position-vertical-relative:page;v-text-anchor:top" coordsize="3923665,309880" o:gfxdata="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" path="m3923411,l,,,155448r147828,l147828,309372r3627755,l3775583,155448r147828,l3923411,xe" fillcolor="yellow" stroked="f">
               <v:path arrowok="t"/>
@@ -11915,7 +12037,7 @@
 </file>
 
 <file path=word/header2.xml><?xml version="1.0" encoding="utf-8"?>
-<w:hdr xmlns:wpc="http://schemas.microsoft.com/office/word/2010/wordprocessingCanvas" xmlns:cx="http://schemas.microsoft.com/office/drawing/2014/chartex" xmlns:cx1="http://schemas.microsoft.com/office/drawing/2015/9/8/chartex" xmlns:cx2="http://schemas.microsoft.com/office/drawing/2015/10/21/chartex" xmlns:cx3="http://schemas.microsoft.com/office/drawing/2016/5/9/chartex" xmlns:cx4="http://schemas.microsoft.com/office/drawing/2016/5/10/chartex" xmlns:cx5="http://schemas.microsoft.com/office/drawing/2016/5/11/chartex" xmlns:cx6="http://schemas.microsoft.com/office/drawing/2016/5/12/chartex" xmlns:cx7="http://schemas.microsoft.com/office/drawing/2016/5/13/chartex" xmlns:cx8="http://schemas.microsoft.com/office/drawing/2016/5/14/chartex" xmlns:mc="http://schemas.openxmlformats.org/markup-compatibility/2006" xmlns:aink="http://schemas.microsoft.com/office/drawing/2016/ink" xmlns:am3d="http://schemas.microsoft.com/office/drawing/2017/model3d" xmlns:o="urn:schemas-microsoft-com:office:office" xmlns:oel="http://schemas.microsoft.com/office/2019/extlst" xmlns:r="http://schemas.openxmlformats.org/officeDocument/2006/relationships" xmlns:m="http://schemas.openxmlformats.org/officeDocument/2006/math" xmlns:v="urn:schemas-microsoft-com:vml" xmlns:wp14="http://schemas.microsoft.com/office/word/2010/wordprocessingDrawing" xmlns:wp="http://schemas.openxmlformats.org/drawingml/2006/wordprocessingDrawing" xmlns:w10="urn:schemas-microsoft-com:office:word" xmlns:w="http://schemas.openxmlformats.org/wordprocessingml/2006/main" xmlns:w14="http://schemas.microsoft.com/office/word/2010/wordml" xmlns:w15="http://schemas.microsoft.com/office/word/2012/wordml" xmlns:w16cex="http://schemas.microsoft.com/office/word/2018/wordml/cex" xmlns:w16cid="http://schemas.microsoft.com/office/word/2016/wordml/cid" xmlns:w16="http://schemas.microsoft.com/office/word/2018/wordml" xmlns:w16sdtdh="http://schemas.microsoft.com/office/word/2020/wordml/sdtdatahash" xmlns:w16se="http://schemas.microsoft.com/office/word/2015/wordml/symex" xmlns:wpg="http://schemas.microsoft.com/office/word/2010/wordprocessingGroup" xmlns:wpi="http://schemas.microsoft.com/office/word/2010/wordprocessingInk" xmlns:wne="http://schemas.microsoft.com/office/word/2006/wordml" xmlns:wps="http://schemas.microsoft.com/office/word/2010/wordprocessingShape" mc:Ignorable="w14 w15 w16se w16cid w16 w16cex w16sdtdh wp14">
+<w:hdr xmlns:wpc="http://schemas.microsoft.com/office/word/2010/wordprocessingCanvas" xmlns:cx="http://schemas.microsoft.com/office/drawing/2014/chartex" xmlns:cx1="http://schemas.microsoft.com/office/drawing/2015/9/8/chartex" xmlns:cx2="http://schemas.microsoft.com/office/drawing/2015/10/21/chartex" xmlns:cx3="http://schemas.microsoft.com/office/drawing/2016/5/9/chartex" xmlns:cx4="http://schemas.microsoft.com/office/drawing/2016/5/10/chartex" xmlns:cx5="http://schemas.microsoft.com/office/drawing/2016/5/11/chartex" xmlns:cx6="http://schemas.microsoft.com/office/drawing/2016/5/12/chartex" xmlns:cx7="http://schemas.microsoft.com/office/drawing/2016/5/13/chartex" xmlns:cx8="http://schemas.microsoft.com/office/drawing/2016/5/14/chartex" xmlns:mc="http://schemas.openxmlformats.org/markup-compatibility/2006" xmlns:aink="http://schemas.microsoft.com/office/drawing/2016/ink" xmlns:am3d="http://schemas.microsoft.com/office/drawing/2017/model3d" xmlns:o="urn:schemas-microsoft-com:office:office" xmlns:oel="http://schemas.microsoft.com/office/2019/extlst" xmlns:r="http://schemas.openxmlformats.org/officeDocument/2006/relationships" xmlns:m="http://schemas.openxmlformats.org/officeDocument/2006/math" xmlns:v="urn:schemas-microsoft-com:vml" xmlns:wp14="http://schemas.microsoft.com/office/word/2010/wordprocessingDrawing" xmlns:wp="http://schemas.openxmlformats.org/drawingml/2006/wordprocessingDrawing" xmlns:w10="urn:schemas-microsoft-com:office:word" xmlns:w="http://schemas.openxmlformats.org/wordprocessingml/2006/main" xmlns:w14="http://schemas.microsoft.com/office/word/2010/wordml" xmlns:w15="http://schemas.microsoft.com/office/word/2012/wordml" xmlns:w16cex="http://schemas.microsoft.com/office/word/2018/wordml/cex" xmlns:w16cid="http://schemas.microsoft.com/office/word/2016/wordml/cid" xmlns:w16="http://schemas.microsoft.com/office/word/2018/wordml" xmlns:w16du="http://schemas.microsoft.com/office/word/2023/wordml/word16du" xmlns:w16sdtdh="http://schemas.microsoft.com/office/word/2020/wordml/sdtdatahash" xmlns:w16se="http://schemas.microsoft.com/office/word/2015/wordml/symex" xmlns:wpg="http://schemas.microsoft.com/office/word/2010/wordprocessingGroup" xmlns:wpi="http://schemas.microsoft.com/office/word/2010/wordprocessingInk" xmlns:wne="http://schemas.microsoft.com/office/word/2006/wordml" xmlns:wps="http://schemas.microsoft.com/office/word/2010/wordprocessingShape" mc:Ignorable="w14 w15 w16se w16cid w16 w16cex w16sdtdh w16du wp14">
   <w:p>
     <w:pPr>
       <w:pStyle w:val="Textoindependiente"/>
@@ -12181,6 +12303,7 @@
                                 <w:tcBorders>
                                   <w:top w:val="nil"/>
                                 </w:tcBorders>
+                                <w:shd w:val="clear" w:color="auto" w:fill="FFFFFF" w:themeFill="background1"/>
                               </w:tcPr>
                               <w:p>
                                 <w:pPr>
@@ -12197,6 +12320,7 @@
                                 <w:tcBorders>
                                   <w:right w:val="single" w:sz="6" w:space="0" w:color="FFFF00"/>
                                 </w:tcBorders>
+                                <w:shd w:val="clear" w:color="auto" w:fill="FFFFFF" w:themeFill="background1"/>
                               </w:tcPr>
                               <w:p>
                                 <w:pPr>
@@ -12205,14 +12329,12 @@
                                   <w:ind w:left="3"/>
                                   <w:rPr>
                                     <w:b/>
-                                    <w:highlight w:val="yellow"/>
                                   </w:rPr>
                                 </w:pPr>
                                 <w:r>
                                   <w:rPr>
                                     <w:b/>
                                     <w:spacing w:val="-2"/>
-                                    <w:highlight w:val="yellow"/>
                                   </w:rPr>
                                   <w:t>VERSION:</w:t>
                                 </w:r>
@@ -12224,20 +12346,17 @@
                                 <w:tcBorders>
                                   <w:left w:val="single" w:sz="6" w:space="0" w:color="FFFF00"/>
                                 </w:tcBorders>
+                                <w:shd w:val="clear" w:color="auto" w:fill="FFFFFF" w:themeFill="background1"/>
                               </w:tcPr>
                               <w:p>
                                 <w:pPr>
                                   <w:pStyle w:val="TableParagraph"/>
                                   <w:spacing w:line="205" w:lineRule="exact"/>
                                   <w:ind w:left="3"/>
-                                  <w:rPr>
-                                    <w:highlight w:val="yellow"/>
-                                  </w:rPr>
                                 </w:pPr>
                                 <w:r>
                                   <w:rPr>
                                     <w:spacing w:val="-10"/>
-                                    <w:highlight w:val="yellow"/>
                                   </w:rPr>
                                   <w:t>3</w:t>
                                 </w:r>
@@ -12269,7 +12388,7 @@
                               <w:tcPr>
                                 <w:tcW w:w="6359" w:type="dxa"/>
                                 <w:vMerge w:val="restart"/>
-                                <w:shd w:val="clear" w:color="auto" w:fill="FFFF00"/>
+                                <w:shd w:val="clear" w:color="auto" w:fill="FFFFFF" w:themeFill="background1"/>
                               </w:tcPr>
                               <w:p>
                                 <w:pPr>
@@ -12420,6 +12539,7 @@
                             <w:tc>
                               <w:tcPr>
                                 <w:tcW w:w="1134" w:type="dxa"/>
+                                <w:shd w:val="clear" w:color="auto" w:fill="FFFFFF" w:themeFill="background1"/>
                               </w:tcPr>
                               <w:p>
                                 <w:pPr>
@@ -12442,6 +12562,7 @@
                             <w:tc>
                               <w:tcPr>
                                 <w:tcW w:w="1703" w:type="dxa"/>
+                                <w:shd w:val="clear" w:color="auto" w:fill="FFFFFF" w:themeFill="background1"/>
                               </w:tcPr>
                               <w:p>
                                 <w:pPr>
@@ -12848,6 +12969,7 @@
                           <w:tcBorders>
                             <w:top w:val="nil"/>
                           </w:tcBorders>
+                          <w:shd w:val="clear" w:color="auto" w:fill="FFFFFF" w:themeFill="background1"/>
                         </w:tcPr>
                         <w:p>
                           <w:pPr>
@@ -12864,6 +12986,7 @@
                           <w:tcBorders>
                             <w:right w:val="single" w:sz="6" w:space="0" w:color="FFFF00"/>
                           </w:tcBorders>
+                          <w:shd w:val="clear" w:color="auto" w:fill="FFFFFF" w:themeFill="background1"/>
                         </w:tcPr>
                         <w:p>
                           <w:pPr>
@@ -12872,14 +12995,12 @@
                             <w:ind w:left="3"/>
                             <w:rPr>
                               <w:b/>
-                              <w:highlight w:val="yellow"/>
                             </w:rPr>
                           </w:pPr>
                           <w:r>
                             <w:rPr>
                               <w:b/>
                               <w:spacing w:val="-2"/>
-                              <w:highlight w:val="yellow"/>
                             </w:rPr>
                             <w:t>VERSION:</w:t>
                           </w:r>
@@ -12891,20 +13012,17 @@
                           <w:tcBorders>
                             <w:left w:val="single" w:sz="6" w:space="0" w:color="FFFF00"/>
                           </w:tcBorders>
+                          <w:shd w:val="clear" w:color="auto" w:fill="FFFFFF" w:themeFill="background1"/>
                         </w:tcPr>
                         <w:p>
                           <w:pPr>
                             <w:pStyle w:val="TableParagraph"/>
                             <w:spacing w:line="205" w:lineRule="exact"/>
                             <w:ind w:left="3"/>
-                            <w:rPr>
-                              <w:highlight w:val="yellow"/>
-                            </w:rPr>
                           </w:pPr>
                           <w:r>
                             <w:rPr>
                               <w:spacing w:val="-10"/>
-                              <w:highlight w:val="yellow"/>
                             </w:rPr>
                             <w:t>3</w:t>
                           </w:r>
@@ -12936,7 +13054,7 @@
                         <w:tcPr>
                           <w:tcW w:w="6359" w:type="dxa"/>
                           <w:vMerge w:val="restart"/>
-                          <w:shd w:val="clear" w:color="auto" w:fill="FFFF00"/>
+                          <w:shd w:val="clear" w:color="auto" w:fill="FFFFFF" w:themeFill="background1"/>
                         </w:tcPr>
                         <w:p>
                           <w:pPr>
@@ -13087,6 +13205,7 @@
                       <w:tc>
                         <w:tcPr>
                           <w:tcW w:w="1134" w:type="dxa"/>
+                          <w:shd w:val="clear" w:color="auto" w:fill="FFFFFF" w:themeFill="background1"/>
                         </w:tcPr>
                         <w:p>
                           <w:pPr>
@@ -13109,6 +13228,7 @@
                       <w:tc>
                         <w:tcPr>
                           <w:tcW w:w="1703" w:type="dxa"/>
+                          <w:shd w:val="clear" w:color="auto" w:fill="FFFFFF" w:themeFill="background1"/>
                         </w:tcPr>
                         <w:p>
                           <w:pPr>
@@ -13421,7 +13541,7 @@
             </wp:anchor>
           </w:drawing>
         </mc:Choice>
-        <mc:Fallback xmlns:w16du="http://schemas.microsoft.com/office/word/2023/wordml/word16du">
+        <mc:Fallback>
           <w:pict>
             <v:shape w14:anchorId="11C8809F" id="Graphic 7" o:spid="_x0000_s1026" style="position:absolute;margin-left:133.2pt;margin-top:45.85pt;width:308.95pt;height:24.4pt;z-index:-15919104;visibility:visible;mso-wrap-style:square;mso-wrap-distance-left:0;mso-wrap-distance-top:0;mso-wrap-distance-right:0;mso-wrap-distance-bottom:0;mso-position-horizontal:absolute;mso-position-horizontal-relative:page;mso-position-vertical:absolute;mso-position-vertical-relative:page;v-text-anchor:top" coordsize="3923665,309880" o:gfxdata="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" path="m3923411,l,,,155448r147828,l147828,309372r3627755,l3775583,155448r147828,l3923411,xe" fillcolor="yellow" stroked="f">
               <v:path arrowok="t"/>
@@ -13436,7 +13556,7 @@
 </file>
 
 <file path=word/header3.xml><?xml version="1.0" encoding="utf-8"?>
-<w:hdr xmlns:wpc="http://schemas.microsoft.com/office/word/2010/wordprocessingCanvas" xmlns:cx="http://schemas.microsoft.com/office/drawing/2014/chartex" xmlns:cx1="http://schemas.microsoft.com/office/drawing/2015/9/8/chartex" xmlns:cx2="http://schemas.microsoft.com/office/drawing/2015/10/21/chartex" xmlns:cx3="http://schemas.microsoft.com/office/drawing/2016/5/9/chartex" xmlns:cx4="http://schemas.microsoft.com/office/drawing/2016/5/10/chartex" xmlns:cx5="http://schemas.microsoft.com/office/drawing/2016/5/11/chartex" xmlns:cx6="http://schemas.microsoft.com/office/drawing/2016/5/12/chartex" xmlns:cx7="http://schemas.microsoft.com/office/drawing/2016/5/13/chartex" xmlns:cx8="http://schemas.microsoft.com/office/drawing/2016/5/14/chartex" xmlns:mc="http://schemas.openxmlformats.org/markup-compatibility/2006" xmlns:aink="http://schemas.microsoft.com/office/drawing/2016/ink" xmlns:am3d="http://schemas.microsoft.com/office/drawing/2017/model3d" xmlns:o="urn:schemas-microsoft-com:office:office" xmlns:oel="http://schemas.microsoft.com/office/2019/extlst" xmlns:r="http://schemas.openxmlformats.org/officeDocument/2006/relationships" xmlns:m="http://schemas.openxmlformats.org/officeDocument/2006/math" xmlns:v="urn:schemas-microsoft-com:vml" xmlns:wp14="http://schemas.microsoft.com/office/word/2010/wordprocessingDrawing" xmlns:wp="http://schemas.openxmlformats.org/drawingml/2006/wordprocessingDrawing" xmlns:w10="urn:schemas-microsoft-com:office:word" xmlns:w="http://schemas.openxmlformats.org/wordprocessingml/2006/main" xmlns:w14="http://schemas.microsoft.com/office/word/2010/wordml" xmlns:w15="http://schemas.microsoft.com/office/word/2012/wordml" xmlns:w16cex="http://schemas.microsoft.com/office/word/2018/wordml/cex" xmlns:w16cid="http://schemas.microsoft.com/office/word/2016/wordml/cid" xmlns:w16="http://schemas.microsoft.com/office/word/2018/wordml" xmlns:w16sdtdh="http://schemas.microsoft.com/office/word/2020/wordml/sdtdatahash" xmlns:w16se="http://schemas.microsoft.com/office/word/2015/wordml/symex" xmlns:wpg="http://schemas.microsoft.com/office/word/2010/wordprocessingGroup" xmlns:wpi="http://schemas.microsoft.com/office/word/2010/wordprocessingInk" xmlns:wne="http://schemas.microsoft.com/office/word/2006/wordml" xmlns:wps="http://schemas.microsoft.com/office/word/2010/wordprocessingShape" mc:Ignorable="w14 w15 w16se w16cid w16 w16cex w16sdtdh wp14">
+<w:hdr xmlns:wpc="http://schemas.microsoft.com/office/word/2010/wordprocessingCanvas" xmlns:cx="http://schemas.microsoft.com/office/drawing/2014/chartex" xmlns:cx1="http://schemas.microsoft.com/office/drawing/2015/9/8/chartex" xmlns:cx2="http://schemas.microsoft.com/office/drawing/2015/10/21/chartex" xmlns:cx3="http://schemas.microsoft.com/office/drawing/2016/5/9/chartex" xmlns:cx4="http://schemas.microsoft.com/office/drawing/2016/5/10/chartex" xmlns:cx5="http://schemas.microsoft.com/office/drawing/2016/5/11/chartex" xmlns:cx6="http://schemas.microsoft.com/office/drawing/2016/5/12/chartex" xmlns:cx7="http://schemas.microsoft.com/office/drawing/2016/5/13/chartex" xmlns:cx8="http://schemas.microsoft.com/office/drawing/2016/5/14/chartex" xmlns:mc="http://schemas.openxmlformats.org/markup-compatibility/2006" xmlns:aink="http://schemas.microsoft.com/office/drawing/2016/ink" xmlns:am3d="http://schemas.microsoft.com/office/drawing/2017/model3d" xmlns:o="urn:schemas-microsoft-com:office:office" xmlns:oel="http://schemas.microsoft.com/office/2019/extlst" xmlns:r="http://schemas.openxmlformats.org/officeDocument/2006/relationships" xmlns:m="http://schemas.openxmlformats.org/officeDocument/2006/math" xmlns:v="urn:schemas-microsoft-com:vml" xmlns:wp14="http://schemas.microsoft.com/office/word/2010/wordprocessingDrawing" xmlns:wp="http://schemas.openxmlformats.org/drawingml/2006/wordprocessingDrawing" xmlns:w10="urn:schemas-microsoft-com:office:word" xmlns:w="http://schemas.openxmlformats.org/wordprocessingml/2006/main" xmlns:w14="http://schemas.microsoft.com/office/word/2010/wordml" xmlns:w15="http://schemas.microsoft.com/office/word/2012/wordml" xmlns:w16cex="http://schemas.microsoft.com/office/word/2018/wordml/cex" xmlns:w16cid="http://schemas.microsoft.com/office/word/2016/wordml/cid" xmlns:w16="http://schemas.microsoft.com/office/word/2018/wordml" xmlns:w16du="http://schemas.microsoft.com/office/word/2023/wordml/word16du" xmlns:w16sdtdh="http://schemas.microsoft.com/office/word/2020/wordml/sdtdatahash" xmlns:w16se="http://schemas.microsoft.com/office/word/2015/wordml/symex" xmlns:wpg="http://schemas.microsoft.com/office/word/2010/wordprocessingGroup" xmlns:wpi="http://schemas.microsoft.com/office/word/2010/wordprocessingInk" xmlns:wne="http://schemas.microsoft.com/office/word/2006/wordml" xmlns:wps="http://schemas.microsoft.com/office/word/2010/wordprocessingShape" mc:Ignorable="w14 w15 w16se w16cid w16 w16cex w16sdtdh w16du wp14">
   <w:p>
     <w:pPr>
       <w:pStyle w:val="Textoindependiente"/>
@@ -13727,14 +13847,12 @@
                                   <w:ind w:left="3"/>
                                   <w:rPr>
                                     <w:b/>
-                                    <w:highlight w:val="yellow"/>
                                   </w:rPr>
                                 </w:pPr>
                                 <w:r>
                                   <w:rPr>
                                     <w:b/>
                                     <w:spacing w:val="-2"/>
-                                    <w:highlight w:val="yellow"/>
                                   </w:rPr>
                                   <w:t>VERSION:</w:t>
                                 </w:r>
@@ -13752,14 +13870,10 @@
                                   <w:pStyle w:val="TableParagraph"/>
                                   <w:spacing w:line="205" w:lineRule="exact"/>
                                   <w:ind w:left="3"/>
-                                  <w:rPr>
-                                    <w:highlight w:val="yellow"/>
-                                  </w:rPr>
                                 </w:pPr>
                                 <w:r>
                                   <w:rPr>
                                     <w:spacing w:val="-10"/>
-                                    <w:highlight w:val="yellow"/>
                                   </w:rPr>
                                   <w:t>3</w:t>
                                 </w:r>
@@ -13791,7 +13905,7 @@
                               <w:tcPr>
                                 <w:tcW w:w="6359" w:type="dxa"/>
                                 <w:vMerge w:val="restart"/>
-                                <w:shd w:val="clear" w:color="auto" w:fill="FFFF00"/>
+                                <w:shd w:val="clear" w:color="auto" w:fill="FFFFFF" w:themeFill="background1"/>
                               </w:tcPr>
                               <w:p>
                                 <w:pPr>
@@ -14001,7 +14115,7 @@
                                 <w:tcBorders>
                                   <w:top w:val="nil"/>
                                 </w:tcBorders>
-                                <w:shd w:val="clear" w:color="auto" w:fill="FFFF00"/>
+                                <w:shd w:val="clear" w:color="auto" w:fill="FFFFFF" w:themeFill="background1"/>
                               </w:tcPr>
                               <w:p>
                                 <w:pPr>
@@ -14388,14 +14502,12 @@
                             <w:ind w:left="3"/>
                             <w:rPr>
                               <w:b/>
-                              <w:highlight w:val="yellow"/>
                             </w:rPr>
                           </w:pPr>
                           <w:r>
                             <w:rPr>
                               <w:b/>
                               <w:spacing w:val="-2"/>
-                              <w:highlight w:val="yellow"/>
                             </w:rPr>
                             <w:t>VERSION:</w:t>
                           </w:r>
@@ -14413,14 +14525,10 @@
                             <w:pStyle w:val="TableParagraph"/>
                             <w:spacing w:line="205" w:lineRule="exact"/>
                             <w:ind w:left="3"/>
-                            <w:rPr>
-                              <w:highlight w:val="yellow"/>
-                            </w:rPr>
                           </w:pPr>
                           <w:r>
                             <w:rPr>
                               <w:spacing w:val="-10"/>
-                              <w:highlight w:val="yellow"/>
                             </w:rPr>
                             <w:t>3</w:t>
                           </w:r>
@@ -14452,7 +14560,7 @@
                         <w:tcPr>
                           <w:tcW w:w="6359" w:type="dxa"/>
                           <w:vMerge w:val="restart"/>
-                          <w:shd w:val="clear" w:color="auto" w:fill="FFFF00"/>
+                          <w:shd w:val="clear" w:color="auto" w:fill="FFFFFF" w:themeFill="background1"/>
                         </w:tcPr>
                         <w:p>
                           <w:pPr>
@@ -14662,7 +14770,7 @@
                           <w:tcBorders>
                             <w:top w:val="nil"/>
                           </w:tcBorders>
-                          <w:shd w:val="clear" w:color="auto" w:fill="FFFF00"/>
+                          <w:shd w:val="clear" w:color="auto" w:fill="FFFFFF" w:themeFill="background1"/>
                         </w:tcPr>
                         <w:p>
                           <w:pPr>
@@ -14930,7 +15038,7 @@
             </wp:anchor>
           </w:drawing>
         </mc:Choice>
-        <mc:Fallback xmlns:w16du="http://schemas.microsoft.com/office/word/2023/wordml/word16du">
+        <mc:Fallback>
           <w:pict>
             <v:shape w14:anchorId="15F679FA" id="Graphic 12" o:spid="_x0000_s1026" style="position:absolute;margin-left:133.2pt;margin-top:45.85pt;width:308.95pt;height:24.4pt;z-index:-15918080;visibility:visible;mso-wrap-style:square;mso-wrap-distance-left:0;mso-wrap-distance-top:0;mso-wrap-distance-right:0;mso-wrap-distance-bottom:0;mso-position-horizontal:absolute;mso-position-horizontal-relative:page;mso-position-vertical:absolute;mso-position-vertical-relative:page;v-text-anchor:top" coordsize="3923665,309880" o:gfxdata="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" path="m3923411,l,,,155448r147828,l147828,309372r3627755,l3775583,155448r147828,l3923411,xe" fillcolor="yellow" stroked="f">
               <v:path arrowok="t"/>
@@ -14945,7 +15053,7 @@
 </file>
 
 <file path=word/numbering.xml><?xml version="1.0" encoding="utf-8"?>
-<w:numbering xmlns:wpc="http://schemas.microsoft.com/office/word/2010/wordprocessingCanvas" xmlns:cx="http://schemas.microsoft.com/office/drawing/2014/chartex" xmlns:cx1="http://schemas.microsoft.com/office/drawing/2015/9/8/chartex" xmlns:cx2="http://schemas.microsoft.com/office/drawing/2015/10/21/chartex" xmlns:cx3="http://schemas.microsoft.com/office/drawing/2016/5/9/chartex" xmlns:cx4="http://schemas.microsoft.com/office/drawing/2016/5/10/chartex" xmlns:cx5="http://schemas.microsoft.com/office/drawing/2016/5/11/chartex" xmlns:cx6="http://schemas.microsoft.com/office/drawing/2016/5/12/chartex" xmlns:cx7="http://schemas.microsoft.com/office/drawing/2016/5/13/chartex" xmlns:cx8="http://schemas.microsoft.com/office/drawing/2016/5/14/chartex" xmlns:mc="http://schemas.openxmlformats.org/markup-compatibility/2006" xmlns:aink="http://schemas.microsoft.com/office/drawing/2016/ink" xmlns:am3d="http://schemas.microsoft.com/office/drawing/2017/model3d" xmlns:o="urn:schemas-microsoft-com:office:office" xmlns:oel="http://schemas.microsoft.com/office/2019/extlst" xmlns:r="http://schemas.openxmlformats.org/officeDocument/2006/relationships" xmlns:m="http://schemas.openxmlformats.org/officeDocument/2006/math" xmlns:v="urn:schemas-microsoft-com:vml" xmlns:wp14="http://schemas.microsoft.com/office/word/2010/wordprocessingDrawing" xmlns:wp="http://schemas.openxmlformats.org/drawingml/2006/wordprocessingDrawing" xmlns:w10="urn:schemas-microsoft-com:office:word" xmlns:w="http://schemas.openxmlformats.org/wordprocessingml/2006/main" xmlns:w14="http://schemas.microsoft.com/office/word/2010/wordml" xmlns:w15="http://schemas.microsoft.com/office/word/2012/wordml" xmlns:w16cex="http://schemas.microsoft.com/office/word/2018/wordml/cex" xmlns:w16cid="http://schemas.microsoft.com/office/word/2016/wordml/cid" xmlns:w16="http://schemas.microsoft.com/office/word/2018/wordml" xmlns:w16sdtdh="http://schemas.microsoft.com/office/word/2020/wordml/sdtdatahash" xmlns:w16se="http://schemas.microsoft.com/office/word/2015/wordml/symex" xmlns:wpg="http://schemas.microsoft.com/office/word/2010/wordprocessingGroup" xmlns:wpi="http://schemas.microsoft.com/office/word/2010/wordprocessingInk" xmlns:wne="http://schemas.microsoft.com/office/word/2006/wordml" xmlns:wps="http://schemas.microsoft.com/office/word/2010/wordprocessingShape" mc:Ignorable="w14 w15 w16se w16cid w16 w16cex w16sdtdh wp14">
+<w:numbering xmlns:wpc="http://schemas.microsoft.com/office/word/2010/wordprocessingCanvas" xmlns:cx="http://schemas.microsoft.com/office/drawing/2014/chartex" xmlns:cx1="http://schemas.microsoft.com/office/drawing/2015/9/8/chartex" xmlns:cx2="http://schemas.microsoft.com/office/drawing/2015/10/21/chartex" xmlns:cx3="http://schemas.microsoft.com/office/drawing/2016/5/9/chartex" xmlns:cx4="http://schemas.microsoft.com/office/drawing/2016/5/10/chartex" xmlns:cx5="http://schemas.microsoft.com/office/drawing/2016/5/11/chartex" xmlns:cx6="http://schemas.microsoft.com/office/drawing/2016/5/12/chartex" xmlns:cx7="http://schemas.microsoft.com/office/drawing/2016/5/13/chartex" xmlns:cx8="http://schemas.microsoft.com/office/drawing/2016/5/14/chartex" xmlns:mc="http://schemas.openxmlformats.org/markup-compatibility/2006" xmlns:aink="http://schemas.microsoft.com/office/drawing/2016/ink" xmlns:am3d="http://schemas.microsoft.com/office/drawing/2017/model3d" xmlns:o="urn:schemas-microsoft-com:office:office" xmlns:oel="http://schemas.microsoft.com/office/2019/extlst" xmlns:r="http://schemas.openxmlformats.org/officeDocument/2006/relationships" xmlns:m="http://schemas.openxmlformats.org/officeDocument/2006/math" xmlns:v="urn:schemas-microsoft-com:vml" xmlns:wp14="http://schemas.microsoft.com/office/word/2010/wordprocessingDrawing" xmlns:wp="http://schemas.openxmlformats.org/drawingml/2006/wordprocessingDrawing" xmlns:w10="urn:schemas-microsoft-com:office:word" xmlns:w="http://schemas.openxmlformats.org/wordprocessingml/2006/main" xmlns:w14="http://schemas.microsoft.com/office/word/2010/wordml" xmlns:w15="http://schemas.microsoft.com/office/word/2012/wordml" xmlns:w16cex="http://schemas.microsoft.com/office/word/2018/wordml/cex" xmlns:w16cid="http://schemas.microsoft.com/office/word/2016/wordml/cid" xmlns:w16="http://schemas.microsoft.com/office/word/2018/wordml" xmlns:w16du="http://schemas.microsoft.com/office/word/2023/wordml/word16du" xmlns:w16sdtdh="http://schemas.microsoft.com/office/word/2020/wordml/sdtdatahash" xmlns:w16se="http://schemas.microsoft.com/office/word/2015/wordml/symex" xmlns:wpg="http://schemas.microsoft.com/office/word/2010/wordprocessingGroup" xmlns:wpi="http://schemas.microsoft.com/office/word/2010/wordprocessingInk" xmlns:wne="http://schemas.microsoft.com/office/word/2006/wordml" xmlns:wps="http://schemas.microsoft.com/office/word/2010/wordprocessingShape" mc:Ignorable="w14 w15 w16se w16cid w16 w16cex w16sdtdh w16du wp14">
   <w:abstractNum w:abstractNumId="0" w15:restartNumberingAfterBreak="0">
     <w:nsid w:val="00723140"/>
     <w:multiLevelType w:val="hybridMultilevel"/>
@@ -15195,7 +15303,7 @@
 </file>
 
 <file path=word/styles.xml><?xml version="1.0" encoding="utf-8"?>
-<w:styles xmlns:mc="http://schemas.openxmlformats.org/markup-compatibility/2006" xmlns:r="http://schemas.openxmlformats.org/officeDocument/2006/relationships" xmlns:w="http://schemas.openxmlformats.org/wordprocessingml/2006/main" xmlns:w14="http://schemas.microsoft.com/office/word/2010/wordml" xmlns:w15="http://schemas.microsoft.com/office/word/2012/wordml" xmlns:w16cex="http://schemas.microsoft.com/office/word/2018/wordml/cex" xmlns:w16cid="http://schemas.microsoft.com/office/word/2016/wordml/cid" xmlns:w16="http://schemas.microsoft.com/office/word/2018/wordml" xmlns:w16sdtdh="http://schemas.microsoft.com/office/word/2020/wordml/sdtdatahash" xmlns:w16se="http://schemas.microsoft.com/office/word/2015/wordml/symex" mc:Ignorable="w14 w15 w16se w16cid w16 w16cex w16sdtdh">
+<w:styles xmlns:mc="http://schemas.openxmlformats.org/markup-compatibility/2006" xmlns:r="http://schemas.openxmlformats.org/officeDocument/2006/relationships" xmlns:w="http://schemas.openxmlformats.org/wordprocessingml/2006/main" xmlns:w14="http://schemas.microsoft.com/office/word/2010/wordml" xmlns:w15="http://schemas.microsoft.com/office/word/2012/wordml" xmlns:w16cex="http://schemas.microsoft.com/office/word/2018/wordml/cex" xmlns:w16cid="http://schemas.microsoft.com/office/word/2016/wordml/cid" xmlns:w16="http://schemas.microsoft.com/office/word/2018/wordml" xmlns:w16du="http://schemas.microsoft.com/office/word/2023/wordml/word16du" xmlns:w16sdtdh="http://schemas.microsoft.com/office/word/2020/wordml/sdtdatahash" xmlns:w16se="http://schemas.microsoft.com/office/word/2015/wordml/symex" mc:Ignorable="w14 w15 w16se w16cid w16 w16cex w16sdtdh w16du">
   <w:docDefaults>
     <w:rPrDefault>
       <w:rPr>

</xml_diff>